<commit_message>
Added List of tables and List of figures
Added List of tables and List of figures - Kartikeya
</commit_message>
<xml_diff>
--- a/Team Blue-Car Rental Services-Draft.docx
+++ b/Team Blue-Car Rental Services-Draft.docx
@@ -6852,12 +6852,61 @@
           <w:lang w:val="en-GB"/>
         </w:rPr>
       </w:pPr>
+      <w:r>
+        <w:rPr>
+          <w:rStyle w:val="normaltextrun"/>
+          <w:rFonts w:ascii="Calibri" w:hAnsi="Calibri" w:cs="Calibri"/>
+          <w:sz w:val="36"/>
+          <w:szCs w:val="36"/>
+          <w:lang w:val="en-GB"/>
+        </w:rPr>
+        <w:fldChar w:fldCharType="begin"/>
+      </w:r>
+      <w:r>
+        <w:rPr>
+          <w:rStyle w:val="normaltextrun"/>
+          <w:rFonts w:ascii="Calibri" w:hAnsi="Calibri" w:cs="Calibri"/>
+          <w:sz w:val="36"/>
+          <w:szCs w:val="36"/>
+          <w:lang w:val="en-GB"/>
+        </w:rPr>
+        <w:instrText xml:space="preserve"> TOC \h \z \c "Figure" </w:instrText>
+      </w:r>
+      <w:r>
+        <w:rPr>
+          <w:rStyle w:val="normaltextrun"/>
+          <w:rFonts w:ascii="Calibri" w:hAnsi="Calibri" w:cs="Calibri"/>
+          <w:sz w:val="36"/>
+          <w:szCs w:val="36"/>
+          <w:lang w:val="en-GB"/>
+        </w:rPr>
+        <w:fldChar w:fldCharType="separate"/>
+      </w:r>
+      <w:r>
+        <w:rPr>
+          <w:rStyle w:val="normaltextrun"/>
+          <w:rFonts w:ascii="Calibri" w:hAnsi="Calibri" w:cs="Calibri"/>
+          <w:sz w:val="36"/>
+          <w:szCs w:val="36"/>
+          <w:lang w:val="en-GB"/>
+        </w:rPr>
+        <w:fldChar w:fldCharType="end"/>
+      </w:r>
     </w:p>
     <w:p>
       <w:pPr>
         <w:pStyle w:val="paragraph"/>
         <w:spacing w:before="0" w:beforeAutospacing="0" w:after="0" w:afterAutospacing="0"/>
         <w:textAlignment w:val="baseline"/>
+        <w:rPr>
+          <w:rStyle w:val="normaltextrun"/>
+          <w:rFonts w:ascii="Calibri" w:eastAsiaTheme="minorHAnsi" w:hAnsi="Calibri" w:cs="Calibri"/>
+          <w:sz w:val="36"/>
+          <w:szCs w:val="36"/>
+          <w:lang w:val="en"/>
+        </w:rPr>
+      </w:pPr>
+      <w:r>
         <w:rPr>
           <w:rStyle w:val="normaltextrun"/>
           <w:rFonts w:ascii="Calibri" w:hAnsi="Calibri" w:cs="Calibri"/>
@@ -6865,7 +6914,1249 @@
           <w:szCs w:val="36"/>
           <w:lang w:val="en"/>
         </w:rPr>
-      </w:pPr>
+        <w:t>List of Tables</w:t>
+      </w:r>
+    </w:p>
+    <w:p>
+      <w:pPr>
+        <w:pStyle w:val="paragraph"/>
+        <w:spacing w:before="0" w:beforeAutospacing="0" w:after="0" w:afterAutospacing="0"/>
+        <w:textAlignment w:val="baseline"/>
+        <w:rPr>
+          <w:rStyle w:val="normaltextrun"/>
+          <w:rFonts w:ascii="Calibri" w:hAnsi="Calibri" w:cs="Calibri"/>
+          <w:sz w:val="36"/>
+          <w:szCs w:val="36"/>
+          <w:lang w:val="en"/>
+        </w:rPr>
+      </w:pPr>
+    </w:p>
+    <w:p>
+      <w:pPr>
+        <w:pStyle w:val="TableofFigures"/>
+        <w:tabs>
+          <w:tab w:val="right" w:leader="dot" w:pos="9062"/>
+        </w:tabs>
+        <w:rPr>
+          <w:rFonts w:eastAsiaTheme="minorEastAsia"/>
+          <w:noProof/>
+          <w:lang w:val="en-US"/>
+        </w:rPr>
+      </w:pPr>
+      <w:r>
+        <w:rPr>
+          <w:rStyle w:val="normaltextrun"/>
+          <w:rFonts w:ascii="Calibri" w:hAnsi="Calibri" w:cs="Calibri"/>
+          <w:sz w:val="36"/>
+          <w:szCs w:val="36"/>
+          <w:lang w:val="en"/>
+        </w:rPr>
+        <w:fldChar w:fldCharType="begin"/>
+      </w:r>
+      <w:r>
+        <w:rPr>
+          <w:rStyle w:val="normaltextrun"/>
+          <w:rFonts w:ascii="Calibri" w:hAnsi="Calibri" w:cs="Calibri"/>
+          <w:sz w:val="36"/>
+          <w:szCs w:val="36"/>
+          <w:lang w:val="en"/>
+        </w:rPr>
+        <w:instrText xml:space="preserve"> TOC \h \z \c "Table" </w:instrText>
+      </w:r>
+      <w:r>
+        <w:rPr>
+          <w:rStyle w:val="normaltextrun"/>
+          <w:rFonts w:ascii="Calibri" w:hAnsi="Calibri" w:cs="Calibri"/>
+          <w:sz w:val="36"/>
+          <w:szCs w:val="36"/>
+          <w:lang w:val="en"/>
+        </w:rPr>
+        <w:fldChar w:fldCharType="separate"/>
+      </w:r>
+      <w:hyperlink w:anchor="_Toc125571536" w:history="1">
+        <w:r>
+          <w:rPr>
+            <w:rStyle w:val="Hyperlink"/>
+            <w:rFonts w:cstheme="minorHAnsi"/>
+            <w:noProof/>
+          </w:rPr>
+          <w:t>Table 1 : Roles and Respon</w:t>
+        </w:r>
+        <w:r>
+          <w:rPr>
+            <w:rStyle w:val="Hyperlink"/>
+            <w:rFonts w:cstheme="minorHAnsi"/>
+            <w:noProof/>
+          </w:rPr>
+          <w:t>s</w:t>
+        </w:r>
+        <w:r>
+          <w:rPr>
+            <w:rStyle w:val="Hyperlink"/>
+            <w:rFonts w:cstheme="minorHAnsi"/>
+            <w:noProof/>
+          </w:rPr>
+          <w:t>ibilities</w:t>
+        </w:r>
+        <w:r>
+          <w:rPr>
+            <w:noProof/>
+            <w:webHidden/>
+          </w:rPr>
+          <w:tab/>
+        </w:r>
+        <w:r>
+          <w:rPr>
+            <w:noProof/>
+            <w:webHidden/>
+          </w:rPr>
+          <w:fldChar w:fldCharType="begin"/>
+        </w:r>
+        <w:r>
+          <w:rPr>
+            <w:noProof/>
+            <w:webHidden/>
+          </w:rPr>
+          <w:instrText xml:space="preserve"> PAGEREF _Toc125571536 \h </w:instrText>
+        </w:r>
+        <w:r>
+          <w:rPr>
+            <w:noProof/>
+            <w:webHidden/>
+          </w:rPr>
+        </w:r>
+        <w:r>
+          <w:rPr>
+            <w:noProof/>
+            <w:webHidden/>
+          </w:rPr>
+          <w:fldChar w:fldCharType="separate"/>
+        </w:r>
+        <w:r>
+          <w:rPr>
+            <w:noProof/>
+            <w:webHidden/>
+          </w:rPr>
+          <w:t>6</w:t>
+        </w:r>
+        <w:r>
+          <w:rPr>
+            <w:noProof/>
+            <w:webHidden/>
+          </w:rPr>
+          <w:fldChar w:fldCharType="end"/>
+        </w:r>
+      </w:hyperlink>
+    </w:p>
+    <w:p>
+      <w:pPr>
+        <w:pStyle w:val="TableofFigures"/>
+        <w:tabs>
+          <w:tab w:val="right" w:leader="dot" w:pos="9062"/>
+        </w:tabs>
+        <w:rPr>
+          <w:rFonts w:eastAsiaTheme="minorEastAsia"/>
+          <w:noProof/>
+          <w:lang w:val="en-US"/>
+        </w:rPr>
+      </w:pPr>
+      <w:hyperlink w:anchor="_Toc125571537" w:history="1">
+        <w:r>
+          <w:rPr>
+            <w:rStyle w:val="Hyperlink"/>
+            <w:noProof/>
+          </w:rPr>
+          <w:t>Table 2 : Responsibilities Definition</w:t>
+        </w:r>
+        <w:r>
+          <w:rPr>
+            <w:noProof/>
+            <w:webHidden/>
+          </w:rPr>
+          <w:tab/>
+        </w:r>
+        <w:r>
+          <w:rPr>
+            <w:noProof/>
+            <w:webHidden/>
+          </w:rPr>
+          <w:fldChar w:fldCharType="begin"/>
+        </w:r>
+        <w:r>
+          <w:rPr>
+            <w:noProof/>
+            <w:webHidden/>
+          </w:rPr>
+          <w:instrText xml:space="preserve"> PAGEREF _Toc125571537 \h </w:instrText>
+        </w:r>
+        <w:r>
+          <w:rPr>
+            <w:noProof/>
+            <w:webHidden/>
+          </w:rPr>
+        </w:r>
+        <w:r>
+          <w:rPr>
+            <w:noProof/>
+            <w:webHidden/>
+          </w:rPr>
+          <w:fldChar w:fldCharType="separate"/>
+        </w:r>
+        <w:r>
+          <w:rPr>
+            <w:noProof/>
+            <w:webHidden/>
+          </w:rPr>
+          <w:t>6</w:t>
+        </w:r>
+        <w:r>
+          <w:rPr>
+            <w:noProof/>
+            <w:webHidden/>
+          </w:rPr>
+          <w:fldChar w:fldCharType="end"/>
+        </w:r>
+      </w:hyperlink>
+    </w:p>
+    <w:p>
+      <w:pPr>
+        <w:pStyle w:val="TableofFigures"/>
+        <w:tabs>
+          <w:tab w:val="right" w:leader="dot" w:pos="9062"/>
+        </w:tabs>
+        <w:rPr>
+          <w:rFonts w:eastAsiaTheme="minorEastAsia"/>
+          <w:noProof/>
+          <w:lang w:val="en-US"/>
+        </w:rPr>
+      </w:pPr>
+      <w:hyperlink w:anchor="_Toc125571538" w:history="1">
+        <w:r>
+          <w:rPr>
+            <w:rStyle w:val="Hyperlink"/>
+            <w:noProof/>
+          </w:rPr>
+          <w:t>Table 3: Team Meetings</w:t>
+        </w:r>
+        <w:r>
+          <w:rPr>
+            <w:noProof/>
+            <w:webHidden/>
+          </w:rPr>
+          <w:tab/>
+        </w:r>
+        <w:r>
+          <w:rPr>
+            <w:noProof/>
+            <w:webHidden/>
+          </w:rPr>
+          <w:fldChar w:fldCharType="begin"/>
+        </w:r>
+        <w:r>
+          <w:rPr>
+            <w:noProof/>
+            <w:webHidden/>
+          </w:rPr>
+          <w:instrText xml:space="preserve"> PAGEREF _Toc125571538 \h </w:instrText>
+        </w:r>
+        <w:r>
+          <w:rPr>
+            <w:noProof/>
+            <w:webHidden/>
+          </w:rPr>
+        </w:r>
+        <w:r>
+          <w:rPr>
+            <w:noProof/>
+            <w:webHidden/>
+          </w:rPr>
+          <w:fldChar w:fldCharType="separate"/>
+        </w:r>
+        <w:r>
+          <w:rPr>
+            <w:noProof/>
+            <w:webHidden/>
+          </w:rPr>
+          <w:t>9</w:t>
+        </w:r>
+        <w:r>
+          <w:rPr>
+            <w:noProof/>
+            <w:webHidden/>
+          </w:rPr>
+          <w:fldChar w:fldCharType="end"/>
+        </w:r>
+      </w:hyperlink>
+    </w:p>
+    <w:p>
+      <w:pPr>
+        <w:pStyle w:val="TableofFigures"/>
+        <w:tabs>
+          <w:tab w:val="right" w:leader="dot" w:pos="9062"/>
+        </w:tabs>
+        <w:rPr>
+          <w:rFonts w:eastAsiaTheme="minorEastAsia"/>
+          <w:noProof/>
+          <w:lang w:val="en-US"/>
+        </w:rPr>
+      </w:pPr>
+      <w:hyperlink w:anchor="_Toc125571539" w:history="1">
+        <w:r>
+          <w:rPr>
+            <w:rStyle w:val="Hyperlink"/>
+            <w:noProof/>
+          </w:rPr>
+          <w:t>Table 4 : Tools Description</w:t>
+        </w:r>
+        <w:r>
+          <w:rPr>
+            <w:noProof/>
+            <w:webHidden/>
+          </w:rPr>
+          <w:tab/>
+        </w:r>
+        <w:r>
+          <w:rPr>
+            <w:noProof/>
+            <w:webHidden/>
+          </w:rPr>
+          <w:fldChar w:fldCharType="begin"/>
+        </w:r>
+        <w:r>
+          <w:rPr>
+            <w:noProof/>
+            <w:webHidden/>
+          </w:rPr>
+          <w:instrText xml:space="preserve"> PAGEREF _Toc125571539 \h </w:instrText>
+        </w:r>
+        <w:r>
+          <w:rPr>
+            <w:noProof/>
+            <w:webHidden/>
+          </w:rPr>
+        </w:r>
+        <w:r>
+          <w:rPr>
+            <w:noProof/>
+            <w:webHidden/>
+          </w:rPr>
+          <w:fldChar w:fldCharType="separate"/>
+        </w:r>
+        <w:r>
+          <w:rPr>
+            <w:noProof/>
+            <w:webHidden/>
+          </w:rPr>
+          <w:t>10</w:t>
+        </w:r>
+        <w:r>
+          <w:rPr>
+            <w:noProof/>
+            <w:webHidden/>
+          </w:rPr>
+          <w:fldChar w:fldCharType="end"/>
+        </w:r>
+      </w:hyperlink>
+    </w:p>
+    <w:p>
+      <w:pPr>
+        <w:pStyle w:val="paragraph"/>
+        <w:spacing w:before="0" w:beforeAutospacing="0" w:after="0" w:afterAutospacing="0"/>
+        <w:textAlignment w:val="baseline"/>
+        <w:rPr>
+          <w:rStyle w:val="normaltextrun"/>
+          <w:rFonts w:ascii="Calibri" w:hAnsi="Calibri" w:cs="Calibri"/>
+          <w:sz w:val="36"/>
+          <w:szCs w:val="36"/>
+          <w:lang w:val="en"/>
+        </w:rPr>
+      </w:pPr>
+      <w:r>
+        <w:rPr>
+          <w:rStyle w:val="normaltextrun"/>
+          <w:rFonts w:ascii="Calibri" w:hAnsi="Calibri" w:cs="Calibri"/>
+          <w:sz w:val="36"/>
+          <w:szCs w:val="36"/>
+          <w:lang w:val="en"/>
+        </w:rPr>
+        <w:fldChar w:fldCharType="end"/>
+      </w:r>
+    </w:p>
+    <w:p>
+      <w:pPr>
+        <w:pStyle w:val="paragraph"/>
+        <w:spacing w:before="0" w:beforeAutospacing="0" w:after="0" w:afterAutospacing="0"/>
+        <w:textAlignment w:val="baseline"/>
+        <w:rPr>
+          <w:rStyle w:val="normaltextrun"/>
+          <w:rFonts w:ascii="Calibri" w:hAnsi="Calibri" w:cs="Calibri"/>
+          <w:sz w:val="36"/>
+          <w:szCs w:val="36"/>
+          <w:lang w:val="en"/>
+        </w:rPr>
+      </w:pPr>
+      <w:r>
+        <w:rPr>
+          <w:rStyle w:val="normaltextrun"/>
+          <w:rFonts w:ascii="Calibri" w:hAnsi="Calibri" w:cs="Calibri"/>
+          <w:sz w:val="36"/>
+          <w:szCs w:val="36"/>
+          <w:lang w:val="en"/>
+        </w:rPr>
+        <w:t>List of Figures</w:t>
+      </w:r>
+    </w:p>
+    <w:p>
+      <w:pPr>
+        <w:pStyle w:val="paragraph"/>
+        <w:spacing w:before="0" w:beforeAutospacing="0" w:after="0" w:afterAutospacing="0"/>
+        <w:textAlignment w:val="baseline"/>
+        <w:rPr>
+          <w:rStyle w:val="normaltextrun"/>
+          <w:rFonts w:ascii="Calibri" w:hAnsi="Calibri" w:cs="Calibri"/>
+          <w:sz w:val="36"/>
+          <w:szCs w:val="36"/>
+          <w:lang w:val="en"/>
+        </w:rPr>
+      </w:pPr>
+    </w:p>
+    <w:p>
+      <w:pPr>
+        <w:pStyle w:val="TableofFigures"/>
+        <w:tabs>
+          <w:tab w:val="right" w:leader="dot" w:pos="9062"/>
+        </w:tabs>
+        <w:rPr>
+          <w:rFonts w:eastAsiaTheme="minorEastAsia"/>
+          <w:noProof/>
+          <w:lang w:val="en-US"/>
+        </w:rPr>
+      </w:pPr>
+      <w:r>
+        <w:rPr>
+          <w:rStyle w:val="normaltextrun"/>
+          <w:rFonts w:ascii="Calibri" w:hAnsi="Calibri" w:cs="Calibri"/>
+          <w:sz w:val="36"/>
+          <w:szCs w:val="36"/>
+          <w:lang w:val="en"/>
+        </w:rPr>
+        <w:fldChar w:fldCharType="begin"/>
+      </w:r>
+      <w:r>
+        <w:rPr>
+          <w:rStyle w:val="normaltextrun"/>
+          <w:rFonts w:ascii="Calibri" w:hAnsi="Calibri" w:cs="Calibri"/>
+          <w:sz w:val="36"/>
+          <w:szCs w:val="36"/>
+          <w:lang w:val="en"/>
+        </w:rPr>
+        <w:instrText xml:space="preserve"> TOC \h \z \c "Figure" </w:instrText>
+      </w:r>
+      <w:r>
+        <w:rPr>
+          <w:rStyle w:val="normaltextrun"/>
+          <w:rFonts w:ascii="Calibri" w:hAnsi="Calibri" w:cs="Calibri"/>
+          <w:sz w:val="36"/>
+          <w:szCs w:val="36"/>
+          <w:lang w:val="en"/>
+        </w:rPr>
+        <w:fldChar w:fldCharType="separate"/>
+      </w:r>
+      <w:hyperlink w:anchor="_Toc125572454" w:history="1">
+        <w:r>
+          <w:rPr>
+            <w:rStyle w:val="Hyperlink"/>
+            <w:noProof/>
+          </w:rPr>
+          <w:t>Figure 1 : Use Ca</w:t>
+        </w:r>
+        <w:r>
+          <w:rPr>
+            <w:rStyle w:val="Hyperlink"/>
+            <w:noProof/>
+          </w:rPr>
+          <w:t>s</w:t>
+        </w:r>
+        <w:r>
+          <w:rPr>
+            <w:rStyle w:val="Hyperlink"/>
+            <w:noProof/>
+          </w:rPr>
+          <w:t>e 1.a - UML</w:t>
+        </w:r>
+        <w:r>
+          <w:rPr>
+            <w:noProof/>
+            <w:webHidden/>
+          </w:rPr>
+          <w:tab/>
+        </w:r>
+        <w:r>
+          <w:rPr>
+            <w:noProof/>
+            <w:webHidden/>
+          </w:rPr>
+          <w:fldChar w:fldCharType="begin"/>
+        </w:r>
+        <w:r>
+          <w:rPr>
+            <w:noProof/>
+            <w:webHidden/>
+          </w:rPr>
+          <w:instrText xml:space="preserve"> PAGEREF _Toc125572454 \h </w:instrText>
+        </w:r>
+        <w:r>
+          <w:rPr>
+            <w:noProof/>
+            <w:webHidden/>
+          </w:rPr>
+        </w:r>
+        <w:r>
+          <w:rPr>
+            <w:noProof/>
+            <w:webHidden/>
+          </w:rPr>
+          <w:fldChar w:fldCharType="separate"/>
+        </w:r>
+        <w:r>
+          <w:rPr>
+            <w:noProof/>
+            <w:webHidden/>
+          </w:rPr>
+          <w:t>13</w:t>
+        </w:r>
+        <w:r>
+          <w:rPr>
+            <w:noProof/>
+            <w:webHidden/>
+          </w:rPr>
+          <w:fldChar w:fldCharType="end"/>
+        </w:r>
+      </w:hyperlink>
+    </w:p>
+    <w:p>
+      <w:pPr>
+        <w:pStyle w:val="TableofFigures"/>
+        <w:tabs>
+          <w:tab w:val="right" w:leader="dot" w:pos="9062"/>
+        </w:tabs>
+        <w:rPr>
+          <w:rFonts w:eastAsiaTheme="minorEastAsia"/>
+          <w:noProof/>
+          <w:lang w:val="en-US"/>
+        </w:rPr>
+      </w:pPr>
+      <w:hyperlink w:anchor="_Toc125572455" w:history="1">
+        <w:r>
+          <w:rPr>
+            <w:rStyle w:val="Hyperlink"/>
+            <w:noProof/>
+          </w:rPr>
+          <w:t>Figure 2 : Use Case 1.a - DFD</w:t>
+        </w:r>
+        <w:r>
+          <w:rPr>
+            <w:noProof/>
+            <w:webHidden/>
+          </w:rPr>
+          <w:tab/>
+        </w:r>
+        <w:r>
+          <w:rPr>
+            <w:noProof/>
+            <w:webHidden/>
+          </w:rPr>
+          <w:fldChar w:fldCharType="begin"/>
+        </w:r>
+        <w:r>
+          <w:rPr>
+            <w:noProof/>
+            <w:webHidden/>
+          </w:rPr>
+          <w:instrText xml:space="preserve"> PAGEREF _Toc125572455 \h </w:instrText>
+        </w:r>
+        <w:r>
+          <w:rPr>
+            <w:noProof/>
+            <w:webHidden/>
+          </w:rPr>
+        </w:r>
+        <w:r>
+          <w:rPr>
+            <w:noProof/>
+            <w:webHidden/>
+          </w:rPr>
+          <w:fldChar w:fldCharType="separate"/>
+        </w:r>
+        <w:r>
+          <w:rPr>
+            <w:noProof/>
+            <w:webHidden/>
+          </w:rPr>
+          <w:t>14</w:t>
+        </w:r>
+        <w:r>
+          <w:rPr>
+            <w:noProof/>
+            <w:webHidden/>
+          </w:rPr>
+          <w:fldChar w:fldCharType="end"/>
+        </w:r>
+      </w:hyperlink>
+    </w:p>
+    <w:p>
+      <w:pPr>
+        <w:pStyle w:val="TableofFigures"/>
+        <w:tabs>
+          <w:tab w:val="right" w:leader="dot" w:pos="9062"/>
+        </w:tabs>
+        <w:rPr>
+          <w:rFonts w:eastAsiaTheme="minorEastAsia"/>
+          <w:noProof/>
+          <w:lang w:val="en-US"/>
+        </w:rPr>
+      </w:pPr>
+      <w:hyperlink w:anchor="_Toc125572456" w:history="1">
+        <w:r>
+          <w:rPr>
+            <w:rStyle w:val="Hyperlink"/>
+            <w:noProof/>
+          </w:rPr>
+          <w:t>Figure 3 : Use Case 1b - DFD</w:t>
+        </w:r>
+        <w:r>
+          <w:rPr>
+            <w:noProof/>
+            <w:webHidden/>
+          </w:rPr>
+          <w:tab/>
+        </w:r>
+        <w:r>
+          <w:rPr>
+            <w:noProof/>
+            <w:webHidden/>
+          </w:rPr>
+          <w:fldChar w:fldCharType="begin"/>
+        </w:r>
+        <w:r>
+          <w:rPr>
+            <w:noProof/>
+            <w:webHidden/>
+          </w:rPr>
+          <w:instrText xml:space="preserve"> PAGEREF _Toc125572456 \h </w:instrText>
+        </w:r>
+        <w:r>
+          <w:rPr>
+            <w:noProof/>
+            <w:webHidden/>
+          </w:rPr>
+        </w:r>
+        <w:r>
+          <w:rPr>
+            <w:noProof/>
+            <w:webHidden/>
+          </w:rPr>
+          <w:fldChar w:fldCharType="separate"/>
+        </w:r>
+        <w:r>
+          <w:rPr>
+            <w:noProof/>
+            <w:webHidden/>
+          </w:rPr>
+          <w:t>15</w:t>
+        </w:r>
+        <w:r>
+          <w:rPr>
+            <w:noProof/>
+            <w:webHidden/>
+          </w:rPr>
+          <w:fldChar w:fldCharType="end"/>
+        </w:r>
+      </w:hyperlink>
+    </w:p>
+    <w:p>
+      <w:pPr>
+        <w:pStyle w:val="TableofFigures"/>
+        <w:tabs>
+          <w:tab w:val="right" w:leader="dot" w:pos="9062"/>
+        </w:tabs>
+        <w:rPr>
+          <w:rFonts w:eastAsiaTheme="minorEastAsia"/>
+          <w:noProof/>
+          <w:lang w:val="en-US"/>
+        </w:rPr>
+      </w:pPr>
+      <w:hyperlink w:anchor="_Toc125572457" w:history="1">
+        <w:r>
+          <w:rPr>
+            <w:rStyle w:val="Hyperlink"/>
+            <w:noProof/>
+          </w:rPr>
+          <w:t>Figure 4 : Use Case 1.b - DFD</w:t>
+        </w:r>
+        <w:r>
+          <w:rPr>
+            <w:noProof/>
+            <w:webHidden/>
+          </w:rPr>
+          <w:tab/>
+        </w:r>
+        <w:r>
+          <w:rPr>
+            <w:noProof/>
+            <w:webHidden/>
+          </w:rPr>
+          <w:fldChar w:fldCharType="begin"/>
+        </w:r>
+        <w:r>
+          <w:rPr>
+            <w:noProof/>
+            <w:webHidden/>
+          </w:rPr>
+          <w:instrText xml:space="preserve"> PAGEREF _Toc125572457 \h </w:instrText>
+        </w:r>
+        <w:r>
+          <w:rPr>
+            <w:noProof/>
+            <w:webHidden/>
+          </w:rPr>
+        </w:r>
+        <w:r>
+          <w:rPr>
+            <w:noProof/>
+            <w:webHidden/>
+          </w:rPr>
+          <w:fldChar w:fldCharType="separate"/>
+        </w:r>
+        <w:r>
+          <w:rPr>
+            <w:noProof/>
+            <w:webHidden/>
+          </w:rPr>
+          <w:t>16</w:t>
+        </w:r>
+        <w:r>
+          <w:rPr>
+            <w:noProof/>
+            <w:webHidden/>
+          </w:rPr>
+          <w:fldChar w:fldCharType="end"/>
+        </w:r>
+      </w:hyperlink>
+    </w:p>
+    <w:p>
+      <w:pPr>
+        <w:pStyle w:val="TableofFigures"/>
+        <w:tabs>
+          <w:tab w:val="right" w:leader="dot" w:pos="9062"/>
+        </w:tabs>
+        <w:rPr>
+          <w:rFonts w:eastAsiaTheme="minorEastAsia"/>
+          <w:noProof/>
+          <w:lang w:val="en-US"/>
+        </w:rPr>
+      </w:pPr>
+      <w:hyperlink w:anchor="_Toc125572458" w:history="1">
+        <w:r>
+          <w:rPr>
+            <w:rStyle w:val="Hyperlink"/>
+            <w:noProof/>
+          </w:rPr>
+          <w:t>Figure 5 : Use Case 2 - UML</w:t>
+        </w:r>
+        <w:r>
+          <w:rPr>
+            <w:noProof/>
+            <w:webHidden/>
+          </w:rPr>
+          <w:tab/>
+        </w:r>
+        <w:r>
+          <w:rPr>
+            <w:noProof/>
+            <w:webHidden/>
+          </w:rPr>
+          <w:fldChar w:fldCharType="begin"/>
+        </w:r>
+        <w:r>
+          <w:rPr>
+            <w:noProof/>
+            <w:webHidden/>
+          </w:rPr>
+          <w:instrText xml:space="preserve"> PAGEREF _Toc125572458 \h </w:instrText>
+        </w:r>
+        <w:r>
+          <w:rPr>
+            <w:noProof/>
+            <w:webHidden/>
+          </w:rPr>
+        </w:r>
+        <w:r>
+          <w:rPr>
+            <w:noProof/>
+            <w:webHidden/>
+          </w:rPr>
+          <w:fldChar w:fldCharType="separate"/>
+        </w:r>
+        <w:r>
+          <w:rPr>
+            <w:noProof/>
+            <w:webHidden/>
+          </w:rPr>
+          <w:t>17</w:t>
+        </w:r>
+        <w:r>
+          <w:rPr>
+            <w:noProof/>
+            <w:webHidden/>
+          </w:rPr>
+          <w:fldChar w:fldCharType="end"/>
+        </w:r>
+      </w:hyperlink>
+    </w:p>
+    <w:p>
+      <w:pPr>
+        <w:pStyle w:val="TableofFigures"/>
+        <w:tabs>
+          <w:tab w:val="right" w:leader="dot" w:pos="9062"/>
+        </w:tabs>
+        <w:rPr>
+          <w:rFonts w:eastAsiaTheme="minorEastAsia"/>
+          <w:noProof/>
+          <w:lang w:val="en-US"/>
+        </w:rPr>
+      </w:pPr>
+      <w:hyperlink w:anchor="_Toc125572459" w:history="1">
+        <w:r>
+          <w:rPr>
+            <w:rStyle w:val="Hyperlink"/>
+            <w:noProof/>
+          </w:rPr>
+          <w:t>Figure 6 : Use Case 3 - UML</w:t>
+        </w:r>
+        <w:r>
+          <w:rPr>
+            <w:noProof/>
+            <w:webHidden/>
+          </w:rPr>
+          <w:tab/>
+        </w:r>
+        <w:r>
+          <w:rPr>
+            <w:noProof/>
+            <w:webHidden/>
+          </w:rPr>
+          <w:fldChar w:fldCharType="begin"/>
+        </w:r>
+        <w:r>
+          <w:rPr>
+            <w:noProof/>
+            <w:webHidden/>
+          </w:rPr>
+          <w:instrText xml:space="preserve"> PAGEREF _Toc125572459 \h </w:instrText>
+        </w:r>
+        <w:r>
+          <w:rPr>
+            <w:noProof/>
+            <w:webHidden/>
+          </w:rPr>
+        </w:r>
+        <w:r>
+          <w:rPr>
+            <w:noProof/>
+            <w:webHidden/>
+          </w:rPr>
+          <w:fldChar w:fldCharType="separate"/>
+        </w:r>
+        <w:r>
+          <w:rPr>
+            <w:noProof/>
+            <w:webHidden/>
+          </w:rPr>
+          <w:t>19</w:t>
+        </w:r>
+        <w:r>
+          <w:rPr>
+            <w:noProof/>
+            <w:webHidden/>
+          </w:rPr>
+          <w:fldChar w:fldCharType="end"/>
+        </w:r>
+      </w:hyperlink>
+    </w:p>
+    <w:p>
+      <w:pPr>
+        <w:pStyle w:val="TableofFigures"/>
+        <w:tabs>
+          <w:tab w:val="right" w:leader="dot" w:pos="9062"/>
+        </w:tabs>
+        <w:rPr>
+          <w:rFonts w:eastAsiaTheme="minorEastAsia"/>
+          <w:noProof/>
+          <w:lang w:val="en-US"/>
+        </w:rPr>
+      </w:pPr>
+      <w:hyperlink w:anchor="_Toc125572460" w:history="1">
+        <w:r>
+          <w:rPr>
+            <w:rStyle w:val="Hyperlink"/>
+            <w:noProof/>
+          </w:rPr>
+          <w:t>Figure 7 : Use Case 4 - UML</w:t>
+        </w:r>
+        <w:r>
+          <w:rPr>
+            <w:noProof/>
+            <w:webHidden/>
+          </w:rPr>
+          <w:tab/>
+        </w:r>
+        <w:r>
+          <w:rPr>
+            <w:noProof/>
+            <w:webHidden/>
+          </w:rPr>
+          <w:fldChar w:fldCharType="begin"/>
+        </w:r>
+        <w:r>
+          <w:rPr>
+            <w:noProof/>
+            <w:webHidden/>
+          </w:rPr>
+          <w:instrText xml:space="preserve"> PAGEREF _Toc125572460 \h </w:instrText>
+        </w:r>
+        <w:r>
+          <w:rPr>
+            <w:noProof/>
+            <w:webHidden/>
+          </w:rPr>
+        </w:r>
+        <w:r>
+          <w:rPr>
+            <w:noProof/>
+            <w:webHidden/>
+          </w:rPr>
+          <w:fldChar w:fldCharType="separate"/>
+        </w:r>
+        <w:r>
+          <w:rPr>
+            <w:noProof/>
+            <w:webHidden/>
+          </w:rPr>
+          <w:t>21</w:t>
+        </w:r>
+        <w:r>
+          <w:rPr>
+            <w:noProof/>
+            <w:webHidden/>
+          </w:rPr>
+          <w:fldChar w:fldCharType="end"/>
+        </w:r>
+      </w:hyperlink>
+    </w:p>
+    <w:p>
+      <w:pPr>
+        <w:pStyle w:val="TableofFigures"/>
+        <w:tabs>
+          <w:tab w:val="right" w:leader="dot" w:pos="9062"/>
+        </w:tabs>
+        <w:rPr>
+          <w:rFonts w:eastAsiaTheme="minorEastAsia"/>
+          <w:noProof/>
+          <w:lang w:val="en-US"/>
+        </w:rPr>
+      </w:pPr>
+      <w:hyperlink w:anchor="_Toc125572461" w:history="1">
+        <w:r>
+          <w:rPr>
+            <w:rStyle w:val="Hyperlink"/>
+            <w:noProof/>
+          </w:rPr>
+          <w:t>Figure 8 : Use Case 5 - UML</w:t>
+        </w:r>
+        <w:r>
+          <w:rPr>
+            <w:noProof/>
+            <w:webHidden/>
+          </w:rPr>
+          <w:tab/>
+        </w:r>
+        <w:r>
+          <w:rPr>
+            <w:noProof/>
+            <w:webHidden/>
+          </w:rPr>
+          <w:fldChar w:fldCharType="begin"/>
+        </w:r>
+        <w:r>
+          <w:rPr>
+            <w:noProof/>
+            <w:webHidden/>
+          </w:rPr>
+          <w:instrText xml:space="preserve"> PAGEREF _Toc125572461 \h </w:instrText>
+        </w:r>
+        <w:r>
+          <w:rPr>
+            <w:noProof/>
+            <w:webHidden/>
+          </w:rPr>
+        </w:r>
+        <w:r>
+          <w:rPr>
+            <w:noProof/>
+            <w:webHidden/>
+          </w:rPr>
+          <w:fldChar w:fldCharType="separate"/>
+        </w:r>
+        <w:r>
+          <w:rPr>
+            <w:noProof/>
+            <w:webHidden/>
+          </w:rPr>
+          <w:t>23</w:t>
+        </w:r>
+        <w:r>
+          <w:rPr>
+            <w:noProof/>
+            <w:webHidden/>
+          </w:rPr>
+          <w:fldChar w:fldCharType="end"/>
+        </w:r>
+      </w:hyperlink>
+    </w:p>
+    <w:p>
+      <w:pPr>
+        <w:pStyle w:val="TableofFigures"/>
+        <w:tabs>
+          <w:tab w:val="right" w:leader="dot" w:pos="9062"/>
+        </w:tabs>
+        <w:rPr>
+          <w:rFonts w:eastAsiaTheme="minorEastAsia"/>
+          <w:noProof/>
+          <w:lang w:val="en-US"/>
+        </w:rPr>
+      </w:pPr>
+      <w:hyperlink w:anchor="_Toc125572462" w:history="1">
+        <w:r>
+          <w:rPr>
+            <w:rStyle w:val="Hyperlink"/>
+            <w:noProof/>
+          </w:rPr>
+          <w:t>Figure 9 : Use Case 5 - DFD</w:t>
+        </w:r>
+        <w:r>
+          <w:rPr>
+            <w:noProof/>
+            <w:webHidden/>
+          </w:rPr>
+          <w:tab/>
+        </w:r>
+        <w:r>
+          <w:rPr>
+            <w:noProof/>
+            <w:webHidden/>
+          </w:rPr>
+          <w:fldChar w:fldCharType="begin"/>
+        </w:r>
+        <w:r>
+          <w:rPr>
+            <w:noProof/>
+            <w:webHidden/>
+          </w:rPr>
+          <w:instrText xml:space="preserve"> PAGEREF _Toc125572462 \h </w:instrText>
+        </w:r>
+        <w:r>
+          <w:rPr>
+            <w:noProof/>
+            <w:webHidden/>
+          </w:rPr>
+        </w:r>
+        <w:r>
+          <w:rPr>
+            <w:noProof/>
+            <w:webHidden/>
+          </w:rPr>
+          <w:fldChar w:fldCharType="separate"/>
+        </w:r>
+        <w:r>
+          <w:rPr>
+            <w:noProof/>
+            <w:webHidden/>
+          </w:rPr>
+          <w:t>24</w:t>
+        </w:r>
+        <w:r>
+          <w:rPr>
+            <w:noProof/>
+            <w:webHidden/>
+          </w:rPr>
+          <w:fldChar w:fldCharType="end"/>
+        </w:r>
+      </w:hyperlink>
+    </w:p>
+    <w:p>
+      <w:pPr>
+        <w:pStyle w:val="TableofFigures"/>
+        <w:tabs>
+          <w:tab w:val="right" w:leader="dot" w:pos="9062"/>
+        </w:tabs>
+        <w:rPr>
+          <w:rFonts w:eastAsiaTheme="minorEastAsia"/>
+          <w:noProof/>
+          <w:lang w:val="en-US"/>
+        </w:rPr>
+      </w:pPr>
+      <w:hyperlink w:anchor="_Toc125572463" w:history="1">
+        <w:r>
+          <w:rPr>
+            <w:rStyle w:val="Hyperlink"/>
+            <w:noProof/>
+          </w:rPr>
+          <w:t>Figure 10 : Use Case 6 - UML</w:t>
+        </w:r>
+        <w:r>
+          <w:rPr>
+            <w:noProof/>
+            <w:webHidden/>
+          </w:rPr>
+          <w:tab/>
+        </w:r>
+        <w:r>
+          <w:rPr>
+            <w:noProof/>
+            <w:webHidden/>
+          </w:rPr>
+          <w:fldChar w:fldCharType="begin"/>
+        </w:r>
+        <w:r>
+          <w:rPr>
+            <w:noProof/>
+            <w:webHidden/>
+          </w:rPr>
+          <w:instrText xml:space="preserve"> PAGEREF _Toc125572463 \h </w:instrText>
+        </w:r>
+        <w:r>
+          <w:rPr>
+            <w:noProof/>
+            <w:webHidden/>
+          </w:rPr>
+        </w:r>
+        <w:r>
+          <w:rPr>
+            <w:noProof/>
+            <w:webHidden/>
+          </w:rPr>
+          <w:fldChar w:fldCharType="separate"/>
+        </w:r>
+        <w:r>
+          <w:rPr>
+            <w:noProof/>
+            <w:webHidden/>
+          </w:rPr>
+          <w:t>25</w:t>
+        </w:r>
+        <w:r>
+          <w:rPr>
+            <w:noProof/>
+            <w:webHidden/>
+          </w:rPr>
+          <w:fldChar w:fldCharType="end"/>
+        </w:r>
+      </w:hyperlink>
+    </w:p>
+    <w:p>
+      <w:pPr>
+        <w:pStyle w:val="TableofFigures"/>
+        <w:tabs>
+          <w:tab w:val="right" w:leader="dot" w:pos="9062"/>
+        </w:tabs>
+        <w:rPr>
+          <w:rFonts w:eastAsiaTheme="minorEastAsia"/>
+          <w:noProof/>
+          <w:lang w:val="en-US"/>
+        </w:rPr>
+      </w:pPr>
+      <w:hyperlink w:anchor="_Toc125572464" w:history="1">
+        <w:r>
+          <w:rPr>
+            <w:rStyle w:val="Hyperlink"/>
+            <w:noProof/>
+          </w:rPr>
+          <w:t>Figure 11 : Use Case 7 - UML</w:t>
+        </w:r>
+        <w:r>
+          <w:rPr>
+            <w:noProof/>
+            <w:webHidden/>
+          </w:rPr>
+          <w:tab/>
+        </w:r>
+        <w:r>
+          <w:rPr>
+            <w:noProof/>
+            <w:webHidden/>
+          </w:rPr>
+          <w:fldChar w:fldCharType="begin"/>
+        </w:r>
+        <w:r>
+          <w:rPr>
+            <w:noProof/>
+            <w:webHidden/>
+          </w:rPr>
+          <w:instrText xml:space="preserve"> PAGEREF _Toc125572464 \h </w:instrText>
+        </w:r>
+        <w:r>
+          <w:rPr>
+            <w:noProof/>
+            <w:webHidden/>
+          </w:rPr>
+        </w:r>
+        <w:r>
+          <w:rPr>
+            <w:noProof/>
+            <w:webHidden/>
+          </w:rPr>
+          <w:fldChar w:fldCharType="separate"/>
+        </w:r>
+        <w:r>
+          <w:rPr>
+            <w:noProof/>
+            <w:webHidden/>
+          </w:rPr>
+          <w:t>27</w:t>
+        </w:r>
+        <w:r>
+          <w:rPr>
+            <w:noProof/>
+            <w:webHidden/>
+          </w:rPr>
+          <w:fldChar w:fldCharType="end"/>
+        </w:r>
+      </w:hyperlink>
+    </w:p>
+    <w:p>
+      <w:pPr>
+        <w:pStyle w:val="paragraph"/>
+        <w:spacing w:before="0" w:beforeAutospacing="0" w:after="0" w:afterAutospacing="0"/>
+        <w:textAlignment w:val="baseline"/>
+        <w:rPr>
+          <w:rStyle w:val="normaltextrun"/>
+          <w:rFonts w:ascii="Calibri" w:hAnsi="Calibri" w:cs="Calibri"/>
+          <w:sz w:val="36"/>
+          <w:szCs w:val="36"/>
+          <w:lang w:val="en"/>
+        </w:rPr>
+      </w:pPr>
+      <w:r>
+        <w:rPr>
+          <w:rStyle w:val="normaltextrun"/>
+          <w:rFonts w:ascii="Calibri" w:hAnsi="Calibri" w:cs="Calibri"/>
+          <w:sz w:val="36"/>
+          <w:szCs w:val="36"/>
+          <w:lang w:val="en"/>
+        </w:rPr>
+        <w:fldChar w:fldCharType="end"/>
+      </w:r>
     </w:p>
     <w:p>
       <w:pPr>
@@ -7054,7 +8345,6 @@
           <w:szCs w:val="36"/>
           <w:lang w:val="en"/>
         </w:rPr>
-        <w:lastRenderedPageBreak/>
         <w:t>1. Introduction:</w:t>
       </w:r>
       <w:bookmarkEnd w:id="0"/>
@@ -7249,6 +8539,12 @@
         <w:rPr>
           <w:lang w:val="en-US"/>
         </w:rPr>
+      </w:pPr>
+    </w:p>
+    <w:p>
+      <w:pPr>
+        <w:pStyle w:val="Caption"/>
+        <w:keepNext/>
       </w:pPr>
     </w:p>
     <w:tbl>
@@ -9911,24 +11207,115 @@
     </w:tbl>
     <w:p>
       <w:pPr>
-        <w:rPr>
-          <w:lang w:val="en-US"/>
-        </w:rPr>
-      </w:pPr>
-    </w:p>
-    <w:p>
-      <w:pPr>
+        <w:pStyle w:val="Caption"/>
+        <w:keepNext/>
         <w:jc w:val="center"/>
         <w:rPr>
-          <w:lang w:val="en-US"/>
-        </w:rPr>
-      </w:pPr>
-      <w:r>
-        <w:rPr>
-          <w:lang w:val="en-US"/>
-        </w:rPr>
-        <w:t>Table 1: Roles and Responsibilities</w:t>
-      </w:r>
+          <w:rFonts w:cstheme="minorHAnsi"/>
+          <w:i w:val="0"/>
+          <w:iCs w:val="0"/>
+          <w:color w:val="000000" w:themeColor="text1"/>
+          <w:sz w:val="20"/>
+          <w:szCs w:val="20"/>
+        </w:rPr>
+      </w:pPr>
+      <w:bookmarkStart w:id="4" w:name="_Toc125571217"/>
+      <w:bookmarkStart w:id="5" w:name="_Toc125571536"/>
+    </w:p>
+    <w:p>
+      <w:pPr>
+        <w:pStyle w:val="Caption"/>
+        <w:keepNext/>
+        <w:jc w:val="center"/>
+        <w:rPr>
+          <w:rFonts w:cstheme="minorHAnsi"/>
+          <w:i w:val="0"/>
+          <w:iCs w:val="0"/>
+          <w:color w:val="000000" w:themeColor="text1"/>
+          <w:sz w:val="20"/>
+          <w:szCs w:val="20"/>
+        </w:rPr>
+      </w:pPr>
+      <w:r>
+        <w:rPr>
+          <w:rFonts w:cstheme="minorHAnsi"/>
+          <w:i w:val="0"/>
+          <w:iCs w:val="0"/>
+          <w:color w:val="000000" w:themeColor="text1"/>
+          <w:sz w:val="20"/>
+          <w:szCs w:val="20"/>
+        </w:rPr>
+        <w:t xml:space="preserve">Table </w:t>
+      </w:r>
+      <w:r>
+        <w:rPr>
+          <w:rFonts w:cstheme="minorHAnsi"/>
+          <w:i w:val="0"/>
+          <w:iCs w:val="0"/>
+          <w:color w:val="000000" w:themeColor="text1"/>
+          <w:sz w:val="20"/>
+          <w:szCs w:val="20"/>
+        </w:rPr>
+        <w:fldChar w:fldCharType="begin"/>
+      </w:r>
+      <w:r>
+        <w:rPr>
+          <w:rFonts w:cstheme="minorHAnsi"/>
+          <w:i w:val="0"/>
+          <w:iCs w:val="0"/>
+          <w:color w:val="000000" w:themeColor="text1"/>
+          <w:sz w:val="20"/>
+          <w:szCs w:val="20"/>
+        </w:rPr>
+        <w:instrText xml:space="preserve"> SEQ Table \* ARABIC </w:instrText>
+      </w:r>
+      <w:r>
+        <w:rPr>
+          <w:rFonts w:cstheme="minorHAnsi"/>
+          <w:i w:val="0"/>
+          <w:iCs w:val="0"/>
+          <w:color w:val="000000" w:themeColor="text1"/>
+          <w:sz w:val="20"/>
+          <w:szCs w:val="20"/>
+        </w:rPr>
+        <w:fldChar w:fldCharType="separate"/>
+      </w:r>
+      <w:r>
+        <w:rPr>
+          <w:rFonts w:cstheme="minorHAnsi"/>
+          <w:i w:val="0"/>
+          <w:iCs w:val="0"/>
+          <w:noProof/>
+          <w:color w:val="000000" w:themeColor="text1"/>
+          <w:sz w:val="20"/>
+          <w:szCs w:val="20"/>
+        </w:rPr>
+        <w:t>2</w:t>
+      </w:r>
+      <w:r>
+        <w:rPr>
+          <w:rFonts w:cstheme="minorHAnsi"/>
+          <w:i w:val="0"/>
+          <w:iCs w:val="0"/>
+          <w:color w:val="000000" w:themeColor="text1"/>
+          <w:sz w:val="20"/>
+          <w:szCs w:val="20"/>
+        </w:rPr>
+        <w:fldChar w:fldCharType="end"/>
+      </w:r>
+      <w:r>
+        <w:rPr>
+          <w:rFonts w:cstheme="minorHAnsi"/>
+          <w:i w:val="0"/>
+          <w:iCs w:val="0"/>
+          <w:color w:val="000000" w:themeColor="text1"/>
+          <w:sz w:val="20"/>
+          <w:szCs w:val="20"/>
+        </w:rPr>
+        <w:t xml:space="preserve"> : Roles and Responsibilities</w:t>
+      </w:r>
+      <w:bookmarkEnd w:id="4"/>
+      <w:bookmarkEnd w:id="5"/>
     </w:p>
     <w:p>
       <w:pPr>
@@ -10075,53 +11462,126 @@
     </w:p>
     <w:p>
       <w:pPr>
+        <w:pStyle w:val="Caption"/>
         <w:jc w:val="center"/>
         <w:rPr>
+          <w:i w:val="0"/>
+          <w:iCs w:val="0"/>
+          <w:color w:val="auto"/>
+          <w:sz w:val="20"/>
+          <w:szCs w:val="20"/>
           <w:lang w:val="en-US"/>
         </w:rPr>
       </w:pPr>
-      <w:r>
+      <w:bookmarkStart w:id="6" w:name="_Toc125571537"/>
+      <w:r>
+        <w:rPr>
+          <w:i w:val="0"/>
+          <w:iCs w:val="0"/>
+          <w:color w:val="auto"/>
+          <w:sz w:val="20"/>
+          <w:szCs w:val="20"/>
+        </w:rPr>
+        <w:t xml:space="preserve">Table </w:t>
+      </w:r>
+      <w:r>
+        <w:rPr>
+          <w:i w:val="0"/>
+          <w:iCs w:val="0"/>
+          <w:color w:val="auto"/>
+          <w:sz w:val="20"/>
+          <w:szCs w:val="20"/>
+        </w:rPr>
+        <w:fldChar w:fldCharType="begin"/>
+      </w:r>
+      <w:r>
+        <w:rPr>
+          <w:i w:val="0"/>
+          <w:iCs w:val="0"/>
+          <w:color w:val="auto"/>
+          <w:sz w:val="20"/>
+          <w:szCs w:val="20"/>
+        </w:rPr>
+        <w:instrText xml:space="preserve"> SEQ Table \* ARABIC </w:instrText>
+      </w:r>
+      <w:r>
+        <w:rPr>
+          <w:i w:val="0"/>
+          <w:iCs w:val="0"/>
+          <w:color w:val="auto"/>
+          <w:sz w:val="20"/>
+          <w:szCs w:val="20"/>
+        </w:rPr>
+        <w:fldChar w:fldCharType="separate"/>
+      </w:r>
+      <w:r>
+        <w:rPr>
+          <w:i w:val="0"/>
+          <w:iCs w:val="0"/>
+          <w:noProof/>
+          <w:color w:val="auto"/>
+          <w:sz w:val="20"/>
+          <w:szCs w:val="20"/>
+        </w:rPr>
+        <w:t>3</w:t>
+      </w:r>
+      <w:r>
+        <w:rPr>
+          <w:i w:val="0"/>
+          <w:iCs w:val="0"/>
+          <w:color w:val="auto"/>
+          <w:sz w:val="20"/>
+          <w:szCs w:val="20"/>
+        </w:rPr>
+        <w:fldChar w:fldCharType="end"/>
+      </w:r>
+      <w:r>
+        <w:rPr>
+          <w:i w:val="0"/>
+          <w:iCs w:val="0"/>
+          <w:color w:val="auto"/>
+          <w:sz w:val="20"/>
+          <w:szCs w:val="20"/>
+        </w:rPr>
+        <w:t xml:space="preserve"> : Responsibilities Definition</w:t>
+      </w:r>
+      <w:bookmarkEnd w:id="6"/>
+    </w:p>
+    <w:p>
+      <w:pPr>
         <w:rPr>
           <w:lang w:val="en-US"/>
         </w:rPr>
-        <w:t>Table 2: Responsibilities Definition</w:t>
-      </w:r>
-    </w:p>
-    <w:p>
-      <w:pPr>
+      </w:pPr>
+      <w:r>
         <w:rPr>
           <w:lang w:val="en-US"/>
         </w:rPr>
-      </w:pPr>
-      <w:r>
+        <w:br w:type="page"/>
+      </w:r>
+    </w:p>
+    <w:p>
+      <w:pPr>
         <w:rPr>
           <w:lang w:val="en-US"/>
         </w:rPr>
-        <w:br w:type="page"/>
-      </w:r>
-    </w:p>
-    <w:p>
-      <w:pPr>
+      </w:pPr>
+    </w:p>
+    <w:p>
+      <w:pPr>
+        <w:pStyle w:val="Heading2"/>
         <w:rPr>
           <w:lang w:val="en-US"/>
         </w:rPr>
       </w:pPr>
-    </w:p>
-    <w:p>
-      <w:pPr>
-        <w:pStyle w:val="Heading2"/>
+      <w:bookmarkStart w:id="7" w:name="_Toc125565267"/>
+      <w:r>
         <w:rPr>
           <w:lang w:val="en-US"/>
         </w:rPr>
-      </w:pPr>
-      <w:bookmarkStart w:id="4" w:name="_Toc125565267"/>
-      <w:r>
-        <w:rPr>
-          <w:lang w:val="en-US"/>
-        </w:rPr>
         <w:t>2.2 Meetings</w:t>
       </w:r>
-      <w:bookmarkEnd w:id="4"/>
+      <w:bookmarkEnd w:id="7"/>
     </w:p>
     <w:p>
       <w:pPr>
@@ -12344,20 +13804,6 @@
         </w:rPr>
       </w:pPr>
     </w:p>
-    <w:p>
-      <w:pPr>
-        <w:rPr>
-          <w:lang w:val="en-US"/>
-        </w:rPr>
-      </w:pPr>
-    </w:p>
-    <w:p>
-      <w:pPr>
-        <w:rPr>
-          <w:lang w:val="en-US"/>
-        </w:rPr>
-      </w:pPr>
-    </w:p>
     <w:tbl>
       <w:tblPr>
         <w:tblStyle w:val="TableGrid"/>
@@ -12365,17 +13811,17 @@
         <w:tblLook w:val="04A0" w:firstRow="1" w:lastRow="0" w:firstColumn="1" w:lastColumn="0" w:noHBand="0" w:noVBand="1"/>
       </w:tblPr>
       <w:tblGrid>
-        <w:gridCol w:w="3020"/>
-        <w:gridCol w:w="3185"/>
-        <w:gridCol w:w="2857"/>
+        <w:gridCol w:w="3000"/>
+        <w:gridCol w:w="3163"/>
+        <w:gridCol w:w="2839"/>
       </w:tblGrid>
       <w:tr>
         <w:trPr>
-          <w:trHeight w:val="823"/>
+          <w:trHeight w:val="799"/>
         </w:trPr>
         <w:tc>
           <w:tcPr>
-            <w:tcW w:w="9062" w:type="dxa"/>
+            <w:tcW w:w="9002" w:type="dxa"/>
             <w:gridSpan w:val="3"/>
             <w:shd w:val="clear" w:color="auto" w:fill="0070C0"/>
           </w:tcPr>
@@ -12405,11 +13851,11 @@
       </w:tr>
       <w:tr>
         <w:trPr>
-          <w:trHeight w:val="535"/>
+          <w:trHeight w:val="519"/>
         </w:trPr>
         <w:tc>
           <w:tcPr>
-            <w:tcW w:w="3020" w:type="dxa"/>
+            <w:tcW w:w="3000" w:type="dxa"/>
           </w:tcPr>
           <w:p>
             <w:pPr>
@@ -12439,7 +13885,7 @@
         </w:tc>
         <w:tc>
           <w:tcPr>
-            <w:tcW w:w="3185" w:type="dxa"/>
+            <w:tcW w:w="3163" w:type="dxa"/>
           </w:tcPr>
           <w:p>
             <w:pPr>
@@ -12493,7 +13939,7 @@
         </w:tc>
         <w:tc>
           <w:tcPr>
-            <w:tcW w:w="2857" w:type="dxa"/>
+            <w:tcW w:w="2838" w:type="dxa"/>
           </w:tcPr>
           <w:p>
             <w:pPr>
@@ -12518,11 +13964,11 @@
       </w:tr>
       <w:tr>
         <w:trPr>
-          <w:trHeight w:val="877"/>
+          <w:trHeight w:val="851"/>
         </w:trPr>
         <w:tc>
           <w:tcPr>
-            <w:tcW w:w="3020" w:type="dxa"/>
+            <w:tcW w:w="3000" w:type="dxa"/>
           </w:tcPr>
           <w:p>
             <w:pPr>
@@ -12540,7 +13986,7 @@
         </w:tc>
         <w:tc>
           <w:tcPr>
-            <w:tcW w:w="6042" w:type="dxa"/>
+            <w:tcW w:w="6002" w:type="dxa"/>
             <w:gridSpan w:val="2"/>
           </w:tcPr>
           <w:p>
@@ -12638,11 +14084,11 @@
       </w:tr>
       <w:tr>
         <w:trPr>
-          <w:trHeight w:val="1129"/>
+          <w:trHeight w:val="1096"/>
         </w:trPr>
         <w:tc>
           <w:tcPr>
-            <w:tcW w:w="3020" w:type="dxa"/>
+            <w:tcW w:w="3000" w:type="dxa"/>
           </w:tcPr>
           <w:p>
             <w:pPr>
@@ -12660,7 +14106,7 @@
         </w:tc>
         <w:tc>
           <w:tcPr>
-            <w:tcW w:w="6042" w:type="dxa"/>
+            <w:tcW w:w="6002" w:type="dxa"/>
             <w:gridSpan w:val="2"/>
           </w:tcPr>
           <w:p>
@@ -12703,11 +14149,11 @@
       </w:tr>
       <w:tr>
         <w:trPr>
-          <w:trHeight w:val="445"/>
+          <w:trHeight w:val="432"/>
         </w:trPr>
         <w:tc>
           <w:tcPr>
-            <w:tcW w:w="3020" w:type="dxa"/>
+            <w:tcW w:w="3000" w:type="dxa"/>
           </w:tcPr>
           <w:p>
             <w:pPr>
@@ -12725,7 +14171,7 @@
         </w:tc>
         <w:tc>
           <w:tcPr>
-            <w:tcW w:w="6042" w:type="dxa"/>
+            <w:tcW w:w="6002" w:type="dxa"/>
             <w:gridSpan w:val="2"/>
           </w:tcPr>
           <w:p>
@@ -12739,11 +14185,11 @@
       </w:tr>
       <w:tr>
         <w:trPr>
-          <w:trHeight w:val="355"/>
+          <w:trHeight w:val="344"/>
         </w:trPr>
         <w:tc>
           <w:tcPr>
-            <w:tcW w:w="3020" w:type="dxa"/>
+            <w:tcW w:w="3000" w:type="dxa"/>
           </w:tcPr>
           <w:p>
             <w:pPr>
@@ -12761,7 +14207,7 @@
         </w:tc>
         <w:tc>
           <w:tcPr>
-            <w:tcW w:w="6042" w:type="dxa"/>
+            <w:tcW w:w="6002" w:type="dxa"/>
             <w:gridSpan w:val="2"/>
           </w:tcPr>
           <w:p>
@@ -12788,24 +14234,119 @@
     </w:tbl>
     <w:p>
       <w:pPr>
-        <w:rPr>
+        <w:pStyle w:val="Caption"/>
+        <w:jc w:val="center"/>
+        <w:rPr>
+          <w:i w:val="0"/>
+          <w:iCs w:val="0"/>
+          <w:color w:val="auto"/>
+          <w:sz w:val="20"/>
+          <w:szCs w:val="20"/>
+        </w:rPr>
+      </w:pPr>
+      <w:bookmarkStart w:id="8" w:name="_Toc125565268"/>
+    </w:p>
+    <w:p>
+      <w:pPr>
+        <w:pStyle w:val="Caption"/>
+        <w:jc w:val="center"/>
+        <w:rPr>
+          <w:i w:val="0"/>
+          <w:iCs w:val="0"/>
+          <w:color w:val="auto"/>
+          <w:sz w:val="20"/>
+          <w:szCs w:val="20"/>
           <w:lang w:val="en-US"/>
         </w:rPr>
       </w:pPr>
-    </w:p>
-    <w:p>
-      <w:pPr>
-        <w:jc w:val="center"/>
+      <w:bookmarkStart w:id="9" w:name="_Toc125571538"/>
+      <w:r>
+        <w:rPr>
+          <w:i w:val="0"/>
+          <w:iCs w:val="0"/>
+          <w:color w:val="auto"/>
+          <w:sz w:val="20"/>
+          <w:szCs w:val="20"/>
+        </w:rPr>
+        <w:t xml:space="preserve">Table </w:t>
+      </w:r>
+      <w:r>
+        <w:rPr>
+          <w:i w:val="0"/>
+          <w:iCs w:val="0"/>
+          <w:color w:val="auto"/>
+          <w:sz w:val="20"/>
+          <w:szCs w:val="20"/>
+        </w:rPr>
+        <w:fldChar w:fldCharType="begin"/>
+      </w:r>
+      <w:r>
+        <w:rPr>
+          <w:i w:val="0"/>
+          <w:iCs w:val="0"/>
+          <w:color w:val="auto"/>
+          <w:sz w:val="20"/>
+          <w:szCs w:val="20"/>
+        </w:rPr>
+        <w:instrText xml:space="preserve"> SEQ Table \* ARABIC </w:instrText>
+      </w:r>
+      <w:r>
+        <w:rPr>
+          <w:i w:val="0"/>
+          <w:iCs w:val="0"/>
+          <w:color w:val="auto"/>
+          <w:sz w:val="20"/>
+          <w:szCs w:val="20"/>
+        </w:rPr>
+        <w:fldChar w:fldCharType="separate"/>
+      </w:r>
+      <w:r>
+        <w:rPr>
+          <w:i w:val="0"/>
+          <w:iCs w:val="0"/>
+          <w:noProof/>
+          <w:color w:val="auto"/>
+          <w:sz w:val="20"/>
+          <w:szCs w:val="20"/>
+        </w:rPr>
+        <w:t>4</w:t>
+      </w:r>
+      <w:r>
+        <w:rPr>
+          <w:i w:val="0"/>
+          <w:iCs w:val="0"/>
+          <w:color w:val="auto"/>
+          <w:sz w:val="20"/>
+          <w:szCs w:val="20"/>
+        </w:rPr>
+        <w:fldChar w:fldCharType="end"/>
+      </w:r>
+      <w:r>
+        <w:rPr>
+          <w:i w:val="0"/>
+          <w:iCs w:val="0"/>
+          <w:color w:val="auto"/>
+          <w:sz w:val="20"/>
+          <w:szCs w:val="20"/>
+        </w:rPr>
+        <w:t>: Team Meetings</w:t>
+      </w:r>
+      <w:bookmarkEnd w:id="9"/>
+    </w:p>
+    <w:p>
+      <w:pPr>
         <w:rPr>
           <w:lang w:val="en-US"/>
         </w:rPr>
       </w:pPr>
-      <w:r>
+    </w:p>
+    <w:p>
+      <w:pPr>
+        <w:pStyle w:val="Heading2"/>
         <w:rPr>
           <w:lang w:val="en-US"/>
         </w:rPr>
-        <w:t>Table 3: Team Meetings</w:t>
-      </w:r>
+      </w:pPr>
     </w:p>
     <w:p>
       <w:pPr>
@@ -12814,15 +14355,13 @@
           <w:lang w:val="en-US"/>
         </w:rPr>
       </w:pPr>
-      <w:bookmarkStart w:id="5" w:name="_Toc125565268"/>
       <w:r>
         <w:rPr>
           <w:lang w:val="en-US"/>
         </w:rPr>
-        <w:lastRenderedPageBreak/>
         <w:t>2.3 Tools used</w:t>
       </w:r>
-      <w:bookmarkEnd w:id="5"/>
+      <w:bookmarkEnd w:id="8"/>
     </w:p>
     <w:p>
       <w:pPr>
@@ -13276,10 +14815,97 @@
     </w:p>
     <w:p>
       <w:pPr>
-        <w:rPr>
+        <w:pStyle w:val="Caption"/>
+        <w:jc w:val="center"/>
+        <w:rPr>
+          <w:i w:val="0"/>
+          <w:iCs w:val="0"/>
+          <w:color w:val="auto"/>
+          <w:sz w:val="20"/>
+          <w:szCs w:val="20"/>
           <w:lang w:val="en-US"/>
         </w:rPr>
       </w:pPr>
+      <w:bookmarkStart w:id="10" w:name="_Toc125571539"/>
+      <w:r>
+        <w:rPr>
+          <w:i w:val="0"/>
+          <w:iCs w:val="0"/>
+          <w:color w:val="auto"/>
+          <w:sz w:val="20"/>
+          <w:szCs w:val="20"/>
+        </w:rPr>
+        <w:t xml:space="preserve">Table </w:t>
+      </w:r>
+      <w:r>
+        <w:rPr>
+          <w:i w:val="0"/>
+          <w:iCs w:val="0"/>
+          <w:color w:val="auto"/>
+          <w:sz w:val="20"/>
+          <w:szCs w:val="20"/>
+        </w:rPr>
+        <w:fldChar w:fldCharType="begin"/>
+      </w:r>
+      <w:r>
+        <w:rPr>
+          <w:i w:val="0"/>
+          <w:iCs w:val="0"/>
+          <w:color w:val="auto"/>
+          <w:sz w:val="20"/>
+          <w:szCs w:val="20"/>
+        </w:rPr>
+        <w:instrText xml:space="preserve"> SEQ Table \* ARABIC </w:instrText>
+      </w:r>
+      <w:r>
+        <w:rPr>
+          <w:i w:val="0"/>
+          <w:iCs w:val="0"/>
+          <w:color w:val="auto"/>
+          <w:sz w:val="20"/>
+          <w:szCs w:val="20"/>
+        </w:rPr>
+        <w:fldChar w:fldCharType="separate"/>
+      </w:r>
+      <w:r>
+        <w:rPr>
+          <w:i w:val="0"/>
+          <w:iCs w:val="0"/>
+          <w:noProof/>
+          <w:color w:val="auto"/>
+          <w:sz w:val="20"/>
+          <w:szCs w:val="20"/>
+        </w:rPr>
+        <w:t>5</w:t>
+      </w:r>
+      <w:r>
+        <w:rPr>
+          <w:i w:val="0"/>
+          <w:iCs w:val="0"/>
+          <w:color w:val="auto"/>
+          <w:sz w:val="20"/>
+          <w:szCs w:val="20"/>
+        </w:rPr>
+        <w:fldChar w:fldCharType="end"/>
+      </w:r>
+      <w:r>
+        <w:rPr>
+          <w:i w:val="0"/>
+          <w:iCs w:val="0"/>
+          <w:color w:val="auto"/>
+          <w:sz w:val="20"/>
+          <w:szCs w:val="20"/>
+        </w:rPr>
+        <w:t xml:space="preserve"> : Tools Description</w:t>
+      </w:r>
+      <w:bookmarkEnd w:id="10"/>
+    </w:p>
+    <w:p>
+      <w:pPr>
+        <w:rPr>
+          <w:lang w:val="en-US"/>
+        </w:rPr>
+      </w:pPr>
     </w:p>
     <w:p>
       <w:pPr>
@@ -13288,14 +14914,14 @@
           <w:lang w:val="en-US"/>
         </w:rPr>
       </w:pPr>
-      <w:bookmarkStart w:id="6" w:name="_Toc125565269"/>
+      <w:bookmarkStart w:id="11" w:name="_Toc125565269"/>
       <w:r>
         <w:rPr>
           <w:lang w:val="en-US"/>
         </w:rPr>
         <w:t>3. User Stories</w:t>
       </w:r>
-      <w:bookmarkEnd w:id="6"/>
+      <w:bookmarkEnd w:id="11"/>
     </w:p>
     <w:p>
       <w:pPr>
@@ -13366,7 +14992,6 @@
         </w:rPr>
         <w:t xml:space="preserve">As a customer I am worried if my car breaks down somewhere in the middle. So what the </w:t>
       </w:r>
-      <w:proofErr w:type="gramStart"/>
       <w:r>
         <w:rPr>
           <w:rStyle w:val="normaltextrun"/>
@@ -13376,9 +15001,8 @@
           <w:sz w:val="22"/>
           <w:szCs w:val="22"/>
         </w:rPr>
-        <w:t>system  going</w:t>
-      </w:r>
-      <w:proofErr w:type="gramEnd"/>
+        <w:t>system going</w:t>
+      </w:r>
       <w:r>
         <w:rPr>
           <w:rStyle w:val="normaltextrun"/>
@@ -13388,7 +15012,31 @@
           <w:sz w:val="22"/>
           <w:szCs w:val="22"/>
         </w:rPr>
-        <w:t xml:space="preserve"> to help me. .  </w:t>
+        <w:t xml:space="preserve"> to help me</w:t>
+      </w:r>
+      <w:proofErr w:type="gramStart"/>
+      <w:r>
+        <w:rPr>
+          <w:rStyle w:val="normaltextrun"/>
+          <w:rFonts w:ascii="Calibri" w:eastAsiaTheme="majorEastAsia" w:hAnsi="Calibri" w:cs="Calibri"/>
+          <w:b/>
+          <w:bCs/>
+          <w:sz w:val="22"/>
+          <w:szCs w:val="22"/>
+        </w:rPr>
+        <w:t>. .</w:t>
+      </w:r>
+      <w:proofErr w:type="gramEnd"/>
+      <w:r>
+        <w:rPr>
+          <w:rStyle w:val="normaltextrun"/>
+          <w:rFonts w:ascii="Calibri" w:eastAsiaTheme="majorEastAsia" w:hAnsi="Calibri" w:cs="Calibri"/>
+          <w:b/>
+          <w:bCs/>
+          <w:sz w:val="22"/>
+          <w:szCs w:val="22"/>
+        </w:rPr>
+        <w:t xml:space="preserve">  </w:t>
       </w:r>
       <w:r>
         <w:rPr>
@@ -13729,19 +15377,8 @@
           <w:sz w:val="22"/>
           <w:szCs w:val="22"/>
         </w:rPr>
-        <w:t xml:space="preserve">Company orders 50 cars for their employees to drive to a festival. Now the festival is extended. Write a routine to not just extend the lending time of all cars but also handle </w:t>
-      </w:r>
-      <w:r>
-        <w:rPr>
-          <w:rStyle w:val="normaltextrun"/>
-          <w:rFonts w:ascii="Calibri" w:eastAsiaTheme="majorEastAsia" w:hAnsi="Calibri" w:cs="Calibri"/>
-          <w:b/>
-          <w:bCs/>
-          <w:sz w:val="22"/>
-          <w:szCs w:val="22"/>
-        </w:rPr>
         <w:lastRenderedPageBreak/>
-        <w:t xml:space="preserve">the already existing orders for these cars in the time. </w:t>
+        <w:t xml:space="preserve">Company orders 50 cars for their employees to drive to a festival. Now the festival is extended. Write a routine to not just extend the lending time of all cars but also handle the already existing orders for these cars in the time. </w:t>
       </w:r>
       <w:r>
         <w:rPr>
@@ -14889,6 +16526,7 @@
           <w:sz w:val="22"/>
           <w:szCs w:val="22"/>
         </w:rPr>
+        <w:lastRenderedPageBreak/>
         <w:t xml:space="preserve">7. As a Customer, I will be returning to my town after a Business trip and I would have booked a rented car. But unfortunately, the flight got delayed and I cannot inform this to the car renting service. So as an </w:t>
       </w:r>
       <w:r>
@@ -14908,17 +16546,7 @@
           <w:sz w:val="22"/>
           <w:szCs w:val="22"/>
         </w:rPr>
-        <w:t xml:space="preserve">of the Car renting service, we will keep a track of the flight schedule and change the Booking </w:t>
-      </w:r>
-      <w:r>
-        <w:rPr>
-          <w:rStyle w:val="normaltextrun"/>
-          <w:rFonts w:ascii="Calibri" w:eastAsiaTheme="majorEastAsia" w:hAnsi="Calibri" w:cs="Calibri"/>
-          <w:sz w:val="22"/>
-          <w:szCs w:val="22"/>
-        </w:rPr>
-        <w:lastRenderedPageBreak/>
-        <w:t xml:space="preserve">time accordingly. </w:t>
+        <w:t xml:space="preserve">of the Car renting service, we will keep a track of the flight schedule and change the Booking time accordingly. </w:t>
       </w:r>
       <w:r>
         <w:rPr>
@@ -15436,14 +17064,14 @@
           <w:lang w:val="en-US"/>
         </w:rPr>
       </w:pPr>
-      <w:bookmarkStart w:id="7" w:name="_Toc125565270"/>
+      <w:bookmarkStart w:id="12" w:name="_Toc125565270"/>
       <w:r>
         <w:rPr>
           <w:lang w:val="en-US"/>
         </w:rPr>
         <w:t>4. Details</w:t>
       </w:r>
-      <w:bookmarkEnd w:id="7"/>
+      <w:bookmarkEnd w:id="12"/>
     </w:p>
     <w:p>
       <w:pPr>
@@ -15456,7 +17084,7 @@
       <w:pPr>
         <w:pStyle w:val="Heading2"/>
       </w:pPr>
-      <w:bookmarkStart w:id="8" w:name="_Toc125565271"/>
+      <w:bookmarkStart w:id="13" w:name="_Toc125565271"/>
       <w:r>
         <w:t>4.</w:t>
       </w:r>
@@ -15466,7 +17094,7 @@
       <w:r>
         <w:t xml:space="preserve"> Send help to customer if car is not working in between</w:t>
       </w:r>
-      <w:bookmarkEnd w:id="8"/>
+      <w:bookmarkEnd w:id="13"/>
       <w:r>
         <w:t xml:space="preserve"> </w:t>
       </w:r>
@@ -15476,7 +17104,7 @@
       <w:pPr>
         <w:pStyle w:val="Heading2"/>
       </w:pPr>
-      <w:bookmarkStart w:id="9" w:name="_Toc125565272"/>
+      <w:bookmarkStart w:id="14" w:name="_Toc125565272"/>
       <w:r>
         <w:t>4.</w:t>
       </w:r>
@@ -15486,7 +17114,7 @@
       <w:r>
         <w:t>.1 User Story</w:t>
       </w:r>
-      <w:bookmarkEnd w:id="9"/>
+      <w:bookmarkEnd w:id="14"/>
       <w:r>
         <w:t xml:space="preserve"> </w:t>
       </w:r>
@@ -15502,7 +17130,7 @@
       <w:pPr>
         <w:pStyle w:val="Heading2"/>
       </w:pPr>
-      <w:bookmarkStart w:id="10" w:name="_Toc125565273"/>
+      <w:bookmarkStart w:id="15" w:name="_Toc125565273"/>
       <w:r>
         <w:t>4.</w:t>
       </w:r>
@@ -15512,7 +17140,7 @@
       <w:r>
         <w:t>.2 Identified Use Case</w:t>
       </w:r>
-      <w:bookmarkEnd w:id="10"/>
+      <w:bookmarkEnd w:id="15"/>
     </w:p>
     <w:p/>
     <w:p>
@@ -15558,15 +17186,120 @@
         </w:drawing>
       </w:r>
     </w:p>
+    <w:p>
+      <w:pPr>
+        <w:pStyle w:val="Caption"/>
+        <w:jc w:val="center"/>
+        <w:rPr>
+          <w:i w:val="0"/>
+          <w:iCs w:val="0"/>
+          <w:color w:val="auto"/>
+          <w:sz w:val="20"/>
+          <w:szCs w:val="20"/>
+        </w:rPr>
+      </w:pPr>
+      <w:bookmarkStart w:id="16" w:name="_Toc125572454"/>
+      <w:r>
+        <w:rPr>
+          <w:i w:val="0"/>
+          <w:iCs w:val="0"/>
+          <w:color w:val="auto"/>
+          <w:sz w:val="20"/>
+          <w:szCs w:val="20"/>
+        </w:rPr>
+        <w:t xml:space="preserve">Figure </w:t>
+      </w:r>
+      <w:r>
+        <w:rPr>
+          <w:i w:val="0"/>
+          <w:iCs w:val="0"/>
+          <w:color w:val="auto"/>
+          <w:sz w:val="20"/>
+          <w:szCs w:val="20"/>
+        </w:rPr>
+        <w:fldChar w:fldCharType="begin"/>
+      </w:r>
+      <w:r>
+        <w:rPr>
+          <w:i w:val="0"/>
+          <w:iCs w:val="0"/>
+          <w:color w:val="auto"/>
+          <w:sz w:val="20"/>
+          <w:szCs w:val="20"/>
+        </w:rPr>
+        <w:instrText xml:space="preserve"> SEQ Figure \* ARABIC </w:instrText>
+      </w:r>
+      <w:r>
+        <w:rPr>
+          <w:i w:val="0"/>
+          <w:iCs w:val="0"/>
+          <w:color w:val="auto"/>
+          <w:sz w:val="20"/>
+          <w:szCs w:val="20"/>
+        </w:rPr>
+        <w:fldChar w:fldCharType="separate"/>
+      </w:r>
+      <w:r>
+        <w:rPr>
+          <w:i w:val="0"/>
+          <w:iCs w:val="0"/>
+          <w:noProof/>
+          <w:color w:val="auto"/>
+          <w:sz w:val="20"/>
+          <w:szCs w:val="20"/>
+        </w:rPr>
+        <w:t>1</w:t>
+      </w:r>
+      <w:r>
+        <w:rPr>
+          <w:i w:val="0"/>
+          <w:iCs w:val="0"/>
+          <w:color w:val="auto"/>
+          <w:sz w:val="20"/>
+          <w:szCs w:val="20"/>
+        </w:rPr>
+        <w:fldChar w:fldCharType="end"/>
+      </w:r>
+      <w:r>
+        <w:rPr>
+          <w:i w:val="0"/>
+          <w:iCs w:val="0"/>
+          <w:color w:val="auto"/>
+          <w:sz w:val="20"/>
+          <w:szCs w:val="20"/>
+        </w:rPr>
+        <w:t xml:space="preserve"> : Use Case 1</w:t>
+      </w:r>
+      <w:r>
+        <w:rPr>
+          <w:i w:val="0"/>
+          <w:iCs w:val="0"/>
+          <w:color w:val="auto"/>
+          <w:sz w:val="20"/>
+          <w:szCs w:val="20"/>
+        </w:rPr>
+        <w:t>.a</w:t>
+      </w:r>
+      <w:r>
+        <w:rPr>
+          <w:i w:val="0"/>
+          <w:iCs w:val="0"/>
+          <w:color w:val="auto"/>
+          <w:sz w:val="20"/>
+          <w:szCs w:val="20"/>
+        </w:rPr>
+        <w:t xml:space="preserve"> - UML</w:t>
+      </w:r>
+      <w:bookmarkEnd w:id="16"/>
+    </w:p>
     <w:p/>
     <w:p/>
     <w:p/>
-    <w:p/>
     <w:p>
       <w:pPr>
         <w:pStyle w:val="Heading2"/>
       </w:pPr>
-      <w:bookmarkStart w:id="11" w:name="_Toc125565274"/>
+      <w:bookmarkStart w:id="17" w:name="_Toc125565274"/>
       <w:r>
         <w:t>4.</w:t>
       </w:r>
@@ -15576,7 +17309,7 @@
       <w:r>
         <w:t>.3 Actors</w:t>
       </w:r>
-      <w:bookmarkEnd w:id="11"/>
+      <w:bookmarkEnd w:id="17"/>
       <w:r>
         <w:t xml:space="preserve"> </w:t>
       </w:r>
@@ -15601,7 +17334,7 @@
       <w:pPr>
         <w:pStyle w:val="Heading2"/>
       </w:pPr>
-      <w:bookmarkStart w:id="12" w:name="_Toc125565275"/>
+      <w:bookmarkStart w:id="18" w:name="_Toc125565275"/>
       <w:r>
         <w:t>4.</w:t>
       </w:r>
@@ -15611,7 +17344,7 @@
       <w:r>
         <w:t>.4 Description</w:t>
       </w:r>
-      <w:bookmarkEnd w:id="12"/>
+      <w:bookmarkEnd w:id="18"/>
     </w:p>
     <w:p/>
     <w:p>
@@ -15637,12 +17370,12 @@
       <w:pPr>
         <w:pStyle w:val="Heading2"/>
       </w:pPr>
-      <w:bookmarkStart w:id="13" w:name="_Toc125565276"/>
+      <w:bookmarkStart w:id="19" w:name="_Toc125565276"/>
       <w:r>
         <w:lastRenderedPageBreak/>
         <w:t>4.1.5 Data Flow</w:t>
       </w:r>
-      <w:bookmarkEnd w:id="13"/>
+      <w:bookmarkEnd w:id="19"/>
     </w:p>
     <w:p>
       <w:pPr>
@@ -15696,33 +17429,130 @@
     </w:p>
     <w:p>
       <w:pPr>
-        <w:jc w:val="center"/>
         <w:rPr>
           <w:b/>
           <w:bCs/>
         </w:rPr>
       </w:pPr>
-      <w:r>
+    </w:p>
+    <w:p>
+      <w:pPr>
+        <w:pStyle w:val="Caption"/>
+        <w:jc w:val="center"/>
         <w:rPr>
           <w:b/>
           <w:bCs/>
-        </w:rPr>
-        <w:t>Data flow diagram Use case 2</w:t>
-      </w:r>
-    </w:p>
-    <w:p>
-      <w:pPr>
-        <w:rPr>
-          <w:b/>
-          <w:bCs/>
-        </w:rPr>
-      </w:pPr>
+          <w:i w:val="0"/>
+          <w:iCs w:val="0"/>
+          <w:color w:val="auto"/>
+          <w:sz w:val="20"/>
+          <w:szCs w:val="20"/>
+        </w:rPr>
+      </w:pPr>
+      <w:bookmarkStart w:id="20" w:name="_Toc125572455"/>
+      <w:r>
+        <w:rPr>
+          <w:i w:val="0"/>
+          <w:iCs w:val="0"/>
+          <w:color w:val="auto"/>
+          <w:sz w:val="20"/>
+          <w:szCs w:val="20"/>
+        </w:rPr>
+        <w:t xml:space="preserve">Figure </w:t>
+      </w:r>
+      <w:r>
+        <w:rPr>
+          <w:i w:val="0"/>
+          <w:iCs w:val="0"/>
+          <w:color w:val="auto"/>
+          <w:sz w:val="20"/>
+          <w:szCs w:val="20"/>
+        </w:rPr>
+        <w:fldChar w:fldCharType="begin"/>
+      </w:r>
+      <w:r>
+        <w:rPr>
+          <w:i w:val="0"/>
+          <w:iCs w:val="0"/>
+          <w:color w:val="auto"/>
+          <w:sz w:val="20"/>
+          <w:szCs w:val="20"/>
+        </w:rPr>
+        <w:instrText xml:space="preserve"> SEQ Figure \* ARABIC </w:instrText>
+      </w:r>
+      <w:r>
+        <w:rPr>
+          <w:i w:val="0"/>
+          <w:iCs w:val="0"/>
+          <w:color w:val="auto"/>
+          <w:sz w:val="20"/>
+          <w:szCs w:val="20"/>
+        </w:rPr>
+        <w:fldChar w:fldCharType="separate"/>
+      </w:r>
+      <w:r>
+        <w:rPr>
+          <w:i w:val="0"/>
+          <w:iCs w:val="0"/>
+          <w:noProof/>
+          <w:color w:val="auto"/>
+          <w:sz w:val="20"/>
+          <w:szCs w:val="20"/>
+        </w:rPr>
+        <w:t>2</w:t>
+      </w:r>
+      <w:r>
+        <w:rPr>
+          <w:i w:val="0"/>
+          <w:iCs w:val="0"/>
+          <w:color w:val="auto"/>
+          <w:sz w:val="20"/>
+          <w:szCs w:val="20"/>
+        </w:rPr>
+        <w:fldChar w:fldCharType="end"/>
+      </w:r>
+      <w:r>
+        <w:rPr>
+          <w:i w:val="0"/>
+          <w:iCs w:val="0"/>
+          <w:color w:val="auto"/>
+          <w:sz w:val="20"/>
+          <w:szCs w:val="20"/>
+        </w:rPr>
+        <w:t xml:space="preserve"> : Use Case 1</w:t>
+      </w:r>
+      <w:r>
+        <w:rPr>
+          <w:i w:val="0"/>
+          <w:iCs w:val="0"/>
+          <w:color w:val="auto"/>
+          <w:sz w:val="20"/>
+          <w:szCs w:val="20"/>
+        </w:rPr>
+        <w:t>.a</w:t>
+      </w:r>
+      <w:r>
+        <w:rPr>
+          <w:i w:val="0"/>
+          <w:iCs w:val="0"/>
+          <w:color w:val="auto"/>
+          <w:sz w:val="20"/>
+          <w:szCs w:val="20"/>
+        </w:rPr>
+        <w:t xml:space="preserve"> - DFD</w:t>
+      </w:r>
+      <w:bookmarkEnd w:id="20"/>
     </w:p>
     <w:p>
       <w:pPr>
         <w:pStyle w:val="Heading2"/>
       </w:pPr>
-      <w:bookmarkStart w:id="14" w:name="_Toc125565277"/>
+      <w:bookmarkStart w:id="21" w:name="_Toc125565277"/>
+    </w:p>
+    <w:p>
+      <w:pPr>
+        <w:pStyle w:val="Heading2"/>
+      </w:pPr>
       <w:r>
         <w:t>4.</w:t>
       </w:r>
@@ -15735,7 +17565,7 @@
       <w:r>
         <w:t>Databases:</w:t>
       </w:r>
-      <w:bookmarkEnd w:id="14"/>
+      <w:bookmarkEnd w:id="21"/>
       <w:r>
         <w:rPr>
           <w:noProof/>
@@ -15757,7 +17587,7 @@
       <w:pPr>
         <w:pStyle w:val="Heading3"/>
       </w:pPr>
-      <w:bookmarkStart w:id="15" w:name="_Toc125565278"/>
+      <w:bookmarkStart w:id="22" w:name="_Toc125565278"/>
       <w:r>
         <w:t>4.</w:t>
       </w:r>
@@ -15773,7 +17603,7 @@
       <w:r>
         <w:t xml:space="preserve"> used</w:t>
       </w:r>
-      <w:bookmarkEnd w:id="15"/>
+      <w:bookmarkEnd w:id="22"/>
       <w:r>
         <w:t xml:space="preserve"> </w:t>
       </w:r>
@@ -15787,11 +17617,11 @@
       <w:pPr>
         <w:pStyle w:val="Heading3"/>
       </w:pPr>
-      <w:bookmarkStart w:id="16" w:name="_Toc125565279"/>
+      <w:bookmarkStart w:id="23" w:name="_Toc125565279"/>
       <w:r>
         <w:t>4.1.a.6.2 Expression Used</w:t>
       </w:r>
-      <w:bookmarkEnd w:id="16"/>
+      <w:bookmarkEnd w:id="23"/>
     </w:p>
     <w:p>
       <w:pPr>
@@ -15802,11 +17632,11 @@
       <w:pPr>
         <w:pStyle w:val="Heading2"/>
       </w:pPr>
-      <w:bookmarkStart w:id="17" w:name="_Toc125565280"/>
+      <w:bookmarkStart w:id="24" w:name="_Toc125565280"/>
       <w:r>
         <w:t>4.1.a.7 Outcome</w:t>
       </w:r>
-      <w:bookmarkEnd w:id="17"/>
+      <w:bookmarkEnd w:id="24"/>
     </w:p>
     <w:p/>
     <w:p/>
@@ -15814,7 +17644,7 @@
       <w:pPr>
         <w:pStyle w:val="Heading2"/>
       </w:pPr>
-      <w:bookmarkStart w:id="18" w:name="_Toc125565281"/>
+      <w:bookmarkStart w:id="25" w:name="_Toc125565281"/>
       <w:r>
         <w:t>4.</w:t>
       </w:r>
@@ -15827,7 +17657,7 @@
       <w:r>
         <w:t>Inform to police if customer does not return the car.</w:t>
       </w:r>
-      <w:bookmarkEnd w:id="18"/>
+      <w:bookmarkEnd w:id="25"/>
       <w:r>
         <w:t xml:space="preserve"> </w:t>
       </w:r>
@@ -15837,7 +17667,7 @@
       <w:pPr>
         <w:pStyle w:val="Heading2"/>
       </w:pPr>
-      <w:bookmarkStart w:id="19" w:name="_Toc125565282"/>
+      <w:bookmarkStart w:id="26" w:name="_Toc125565282"/>
       <w:r>
         <w:t>4.</w:t>
       </w:r>
@@ -15847,7 +17677,7 @@
       <w:r>
         <w:t>.1 User Story</w:t>
       </w:r>
-      <w:bookmarkEnd w:id="19"/>
+      <w:bookmarkEnd w:id="26"/>
       <w:r>
         <w:t xml:space="preserve"> </w:t>
       </w:r>
@@ -15862,7 +17692,7 @@
       <w:pPr>
         <w:pStyle w:val="Heading2"/>
       </w:pPr>
-      <w:bookmarkStart w:id="20" w:name="_Toc125565283"/>
+      <w:bookmarkStart w:id="27" w:name="_Toc125565283"/>
       <w:r>
         <w:lastRenderedPageBreak/>
         <w:t>4.</w:t>
@@ -15873,7 +17703,7 @@
       <w:r>
         <w:t>.2 Identified Use Case</w:t>
       </w:r>
-      <w:bookmarkEnd w:id="20"/>
+      <w:bookmarkEnd w:id="27"/>
     </w:p>
     <w:p/>
     <w:p>
@@ -15918,15 +17748,100 @@
         </w:drawing>
       </w:r>
     </w:p>
+    <w:p>
+      <w:pPr>
+        <w:pStyle w:val="Caption"/>
+        <w:jc w:val="center"/>
+        <w:rPr>
+          <w:i w:val="0"/>
+          <w:iCs w:val="0"/>
+          <w:color w:val="auto"/>
+          <w:sz w:val="20"/>
+          <w:szCs w:val="20"/>
+        </w:rPr>
+      </w:pPr>
+      <w:bookmarkStart w:id="28" w:name="_Toc125572456"/>
+      <w:r>
+        <w:rPr>
+          <w:i w:val="0"/>
+          <w:iCs w:val="0"/>
+          <w:color w:val="auto"/>
+          <w:sz w:val="20"/>
+          <w:szCs w:val="20"/>
+        </w:rPr>
+        <w:t xml:space="preserve">Figure </w:t>
+      </w:r>
+      <w:r>
+        <w:rPr>
+          <w:i w:val="0"/>
+          <w:iCs w:val="0"/>
+          <w:color w:val="auto"/>
+          <w:sz w:val="20"/>
+          <w:szCs w:val="20"/>
+        </w:rPr>
+        <w:fldChar w:fldCharType="begin"/>
+      </w:r>
+      <w:r>
+        <w:rPr>
+          <w:i w:val="0"/>
+          <w:iCs w:val="0"/>
+          <w:color w:val="auto"/>
+          <w:sz w:val="20"/>
+          <w:szCs w:val="20"/>
+        </w:rPr>
+        <w:instrText xml:space="preserve"> SEQ Figure \* ARABIC </w:instrText>
+      </w:r>
+      <w:r>
+        <w:rPr>
+          <w:i w:val="0"/>
+          <w:iCs w:val="0"/>
+          <w:color w:val="auto"/>
+          <w:sz w:val="20"/>
+          <w:szCs w:val="20"/>
+        </w:rPr>
+        <w:fldChar w:fldCharType="separate"/>
+      </w:r>
+      <w:r>
+        <w:rPr>
+          <w:i w:val="0"/>
+          <w:iCs w:val="0"/>
+          <w:noProof/>
+          <w:color w:val="auto"/>
+          <w:sz w:val="20"/>
+          <w:szCs w:val="20"/>
+        </w:rPr>
+        <w:t>3</w:t>
+      </w:r>
+      <w:r>
+        <w:rPr>
+          <w:i w:val="0"/>
+          <w:iCs w:val="0"/>
+          <w:color w:val="auto"/>
+          <w:sz w:val="20"/>
+          <w:szCs w:val="20"/>
+        </w:rPr>
+        <w:fldChar w:fldCharType="end"/>
+      </w:r>
+      <w:r>
+        <w:rPr>
+          <w:i w:val="0"/>
+          <w:iCs w:val="0"/>
+          <w:color w:val="auto"/>
+          <w:sz w:val="20"/>
+          <w:szCs w:val="20"/>
+        </w:rPr>
+        <w:t xml:space="preserve"> : Use Case 1b - DFD</w:t>
+      </w:r>
+      <w:bookmarkEnd w:id="28"/>
+    </w:p>
     <w:p/>
     <w:p/>
     <w:p/>
-    <w:p/>
     <w:p>
       <w:pPr>
         <w:pStyle w:val="Heading2"/>
       </w:pPr>
-      <w:bookmarkStart w:id="21" w:name="_Toc125565284"/>
+      <w:bookmarkStart w:id="29" w:name="_Toc125565284"/>
       <w:r>
         <w:t>4.</w:t>
       </w:r>
@@ -15936,7 +17851,7 @@
       <w:r>
         <w:t>.3 Actors</w:t>
       </w:r>
-      <w:bookmarkEnd w:id="21"/>
+      <w:bookmarkEnd w:id="29"/>
       <w:r>
         <w:t xml:space="preserve"> </w:t>
       </w:r>
@@ -15953,7 +17868,7 @@
       <w:pPr>
         <w:pStyle w:val="Heading2"/>
       </w:pPr>
-      <w:bookmarkStart w:id="22" w:name="_Toc125565285"/>
+      <w:bookmarkStart w:id="30" w:name="_Toc125565285"/>
       <w:r>
         <w:t>4.</w:t>
       </w:r>
@@ -15963,7 +17878,7 @@
       <w:r>
         <w:t>.4 Description</w:t>
       </w:r>
-      <w:bookmarkEnd w:id="22"/>
+      <w:bookmarkEnd w:id="30"/>
     </w:p>
     <w:p>
       <w:r>
@@ -15974,12 +17889,12 @@
       <w:pPr>
         <w:pStyle w:val="Heading2"/>
       </w:pPr>
-      <w:bookmarkStart w:id="23" w:name="_Toc125565286"/>
+      <w:bookmarkStart w:id="31" w:name="_Toc125565286"/>
       <w:r>
         <w:lastRenderedPageBreak/>
         <w:t>4.1.b.5 Data Flow</w:t>
       </w:r>
-      <w:bookmarkEnd w:id="23"/>
+      <w:bookmarkEnd w:id="31"/>
     </w:p>
     <w:p/>
     <w:p>
@@ -16034,33 +17949,110 @@
     </w:p>
     <w:p>
       <w:pPr>
-        <w:jc w:val="center"/>
         <w:rPr>
           <w:b/>
           <w:bCs/>
         </w:rPr>
       </w:pPr>
-      <w:r>
+    </w:p>
+    <w:p>
+      <w:pPr>
+        <w:pStyle w:val="Caption"/>
+        <w:jc w:val="center"/>
         <w:rPr>
           <w:b/>
           <w:bCs/>
-        </w:rPr>
-        <w:t>Data flow diagram Use case 1.b</w:t>
-      </w:r>
-    </w:p>
-    <w:p>
-      <w:pPr>
-        <w:rPr>
-          <w:b/>
-          <w:bCs/>
-        </w:rPr>
-      </w:pPr>
+          <w:i w:val="0"/>
+          <w:iCs w:val="0"/>
+          <w:color w:val="auto"/>
+          <w:sz w:val="20"/>
+          <w:szCs w:val="20"/>
+        </w:rPr>
+      </w:pPr>
+      <w:bookmarkStart w:id="32" w:name="_Toc125572457"/>
+      <w:r>
+        <w:rPr>
+          <w:i w:val="0"/>
+          <w:iCs w:val="0"/>
+          <w:color w:val="auto"/>
+          <w:sz w:val="20"/>
+          <w:szCs w:val="20"/>
+        </w:rPr>
+        <w:t xml:space="preserve">Figure </w:t>
+      </w:r>
+      <w:r>
+        <w:rPr>
+          <w:i w:val="0"/>
+          <w:iCs w:val="0"/>
+          <w:color w:val="auto"/>
+          <w:sz w:val="20"/>
+          <w:szCs w:val="20"/>
+        </w:rPr>
+        <w:fldChar w:fldCharType="begin"/>
+      </w:r>
+      <w:r>
+        <w:rPr>
+          <w:i w:val="0"/>
+          <w:iCs w:val="0"/>
+          <w:color w:val="auto"/>
+          <w:sz w:val="20"/>
+          <w:szCs w:val="20"/>
+        </w:rPr>
+        <w:instrText xml:space="preserve"> SEQ Figure \* ARABIC </w:instrText>
+      </w:r>
+      <w:r>
+        <w:rPr>
+          <w:i w:val="0"/>
+          <w:iCs w:val="0"/>
+          <w:color w:val="auto"/>
+          <w:sz w:val="20"/>
+          <w:szCs w:val="20"/>
+        </w:rPr>
+        <w:fldChar w:fldCharType="separate"/>
+      </w:r>
+      <w:r>
+        <w:rPr>
+          <w:i w:val="0"/>
+          <w:iCs w:val="0"/>
+          <w:noProof/>
+          <w:color w:val="auto"/>
+          <w:sz w:val="20"/>
+          <w:szCs w:val="20"/>
+        </w:rPr>
+        <w:t>4</w:t>
+      </w:r>
+      <w:r>
+        <w:rPr>
+          <w:i w:val="0"/>
+          <w:iCs w:val="0"/>
+          <w:color w:val="auto"/>
+          <w:sz w:val="20"/>
+          <w:szCs w:val="20"/>
+        </w:rPr>
+        <w:fldChar w:fldCharType="end"/>
+      </w:r>
+      <w:r>
+        <w:rPr>
+          <w:i w:val="0"/>
+          <w:iCs w:val="0"/>
+          <w:color w:val="auto"/>
+          <w:sz w:val="20"/>
+          <w:szCs w:val="20"/>
+        </w:rPr>
+        <w:t xml:space="preserve"> : Use Case 1.b - DFD</w:t>
+      </w:r>
+      <w:bookmarkEnd w:id="32"/>
     </w:p>
     <w:p>
       <w:pPr>
         <w:pStyle w:val="Heading2"/>
       </w:pPr>
-      <w:bookmarkStart w:id="24" w:name="_Toc125565287"/>
+      <w:bookmarkStart w:id="33" w:name="_Toc125565287"/>
+    </w:p>
+    <w:p>
+      <w:pPr>
+        <w:pStyle w:val="Heading2"/>
+      </w:pPr>
       <w:r>
         <w:t>4.</w:t>
       </w:r>
@@ -16070,7 +18062,7 @@
       <w:r>
         <w:t>.6 Databases:</w:t>
       </w:r>
-      <w:bookmarkEnd w:id="24"/>
+      <w:bookmarkEnd w:id="33"/>
       <w:r>
         <w:rPr>
           <w:noProof/>
@@ -16092,7 +18084,7 @@
       <w:pPr>
         <w:pStyle w:val="Heading3"/>
       </w:pPr>
-      <w:bookmarkStart w:id="25" w:name="_Toc125565288"/>
+      <w:bookmarkStart w:id="34" w:name="_Toc125565288"/>
       <w:r>
         <w:t>4.</w:t>
       </w:r>
@@ -16108,7 +18100,7 @@
       <w:r>
         <w:t xml:space="preserve"> used</w:t>
       </w:r>
-      <w:bookmarkEnd w:id="25"/>
+      <w:bookmarkEnd w:id="34"/>
       <w:r>
         <w:t xml:space="preserve"> </w:t>
       </w:r>
@@ -16123,11 +18115,11 @@
       <w:pPr>
         <w:pStyle w:val="Heading3"/>
       </w:pPr>
-      <w:bookmarkStart w:id="26" w:name="_Toc125565289"/>
+      <w:bookmarkStart w:id="35" w:name="_Toc125565289"/>
       <w:r>
         <w:t>4.1.b.6.2 Expression Used</w:t>
       </w:r>
-      <w:bookmarkEnd w:id="26"/>
+      <w:bookmarkEnd w:id="35"/>
     </w:p>
     <w:p/>
     <w:p/>
@@ -16135,11 +18127,11 @@
       <w:pPr>
         <w:pStyle w:val="Heading2"/>
       </w:pPr>
-      <w:bookmarkStart w:id="27" w:name="_Toc125565290"/>
+      <w:bookmarkStart w:id="36" w:name="_Toc125565290"/>
       <w:r>
         <w:t>4.1.b.7 Outcome</w:t>
       </w:r>
-      <w:bookmarkEnd w:id="27"/>
+      <w:bookmarkEnd w:id="36"/>
     </w:p>
     <w:p/>
     <w:p/>
@@ -16147,7 +18139,7 @@
       <w:pPr>
         <w:pStyle w:val="Heading2"/>
       </w:pPr>
-      <w:bookmarkStart w:id="28" w:name="_Toc125565291"/>
+      <w:bookmarkStart w:id="37" w:name="_Toc125565291"/>
       <w:r>
         <w:rPr>
           <w:sz w:val="28"/>
@@ -16158,7 +18150,7 @@
       <w:r>
         <w:t>Listing out all the cars that were present at a specific co-ordinate at a given time based on a Police Complaint</w:t>
       </w:r>
-      <w:bookmarkEnd w:id="28"/>
+      <w:bookmarkEnd w:id="37"/>
       <w:r>
         <w:t xml:space="preserve"> </w:t>
       </w:r>
@@ -16183,7 +18175,7 @@
       <w:pPr>
         <w:pStyle w:val="Heading2"/>
       </w:pPr>
-      <w:bookmarkStart w:id="29" w:name="_Toc125565292"/>
+      <w:bookmarkStart w:id="38" w:name="_Toc125565292"/>
       <w:r>
         <w:t>4.</w:t>
       </w:r>
@@ -16193,7 +18185,7 @@
       <w:r>
         <w:t>.1 User Story</w:t>
       </w:r>
-      <w:bookmarkEnd w:id="29"/>
+      <w:bookmarkEnd w:id="38"/>
       <w:r>
         <w:t xml:space="preserve"> </w:t>
       </w:r>
@@ -16233,7 +18225,7 @@
           <w:szCs w:val="20"/>
         </w:rPr>
       </w:pPr>
-      <w:bookmarkStart w:id="30" w:name="_Toc125565293"/>
+      <w:bookmarkStart w:id="39" w:name="_Toc125565293"/>
       <w:r>
         <w:t>4.</w:t>
       </w:r>
@@ -16249,7 +18241,7 @@
       <w:r>
         <w:t xml:space="preserve"> Identifying Use Case</w:t>
       </w:r>
-      <w:bookmarkEnd w:id="30"/>
+      <w:bookmarkEnd w:id="39"/>
     </w:p>
     <w:p>
       <w:pPr>
@@ -16304,18 +18296,100 @@
     </w:p>
     <w:p>
       <w:pPr>
+        <w:pStyle w:val="Caption"/>
         <w:jc w:val="center"/>
         <w:rPr>
-          <w:sz w:val="28"/>
-          <w:szCs w:val="28"/>
-        </w:rPr>
-      </w:pPr>
+          <w:i w:val="0"/>
+          <w:iCs w:val="0"/>
+          <w:color w:val="auto"/>
+          <w:sz w:val="20"/>
+          <w:szCs w:val="20"/>
+        </w:rPr>
+      </w:pPr>
+      <w:bookmarkStart w:id="40" w:name="_Toc125572458"/>
+      <w:r>
+        <w:rPr>
+          <w:i w:val="0"/>
+          <w:iCs w:val="0"/>
+          <w:color w:val="auto"/>
+          <w:sz w:val="20"/>
+          <w:szCs w:val="20"/>
+        </w:rPr>
+        <w:t xml:space="preserve">Figure </w:t>
+      </w:r>
+      <w:r>
+        <w:rPr>
+          <w:i w:val="0"/>
+          <w:iCs w:val="0"/>
+          <w:color w:val="auto"/>
+          <w:sz w:val="20"/>
+          <w:szCs w:val="20"/>
+        </w:rPr>
+        <w:fldChar w:fldCharType="begin"/>
+      </w:r>
+      <w:r>
+        <w:rPr>
+          <w:i w:val="0"/>
+          <w:iCs w:val="0"/>
+          <w:color w:val="auto"/>
+          <w:sz w:val="20"/>
+          <w:szCs w:val="20"/>
+        </w:rPr>
+        <w:instrText xml:space="preserve"> SEQ Figure \* ARABIC </w:instrText>
+      </w:r>
+      <w:r>
+        <w:rPr>
+          <w:i w:val="0"/>
+          <w:iCs w:val="0"/>
+          <w:color w:val="auto"/>
+          <w:sz w:val="20"/>
+          <w:szCs w:val="20"/>
+        </w:rPr>
+        <w:fldChar w:fldCharType="separate"/>
+      </w:r>
+      <w:r>
+        <w:rPr>
+          <w:i w:val="0"/>
+          <w:iCs w:val="0"/>
+          <w:noProof/>
+          <w:color w:val="auto"/>
+          <w:sz w:val="20"/>
+          <w:szCs w:val="20"/>
+        </w:rPr>
+        <w:t>5</w:t>
+      </w:r>
+      <w:r>
+        <w:rPr>
+          <w:i w:val="0"/>
+          <w:iCs w:val="0"/>
+          <w:color w:val="auto"/>
+          <w:sz w:val="20"/>
+          <w:szCs w:val="20"/>
+        </w:rPr>
+        <w:fldChar w:fldCharType="end"/>
+      </w:r>
+      <w:r>
+        <w:rPr>
+          <w:i w:val="0"/>
+          <w:iCs w:val="0"/>
+          <w:color w:val="auto"/>
+          <w:sz w:val="20"/>
+          <w:szCs w:val="20"/>
+        </w:rPr>
+        <w:t xml:space="preserve"> : Use Case 2 - UML</w:t>
+      </w:r>
+      <w:bookmarkEnd w:id="40"/>
     </w:p>
     <w:p>
       <w:pPr>
         <w:pStyle w:val="Heading2"/>
       </w:pPr>
-      <w:bookmarkStart w:id="31" w:name="_Toc125565294"/>
+      <w:bookmarkStart w:id="41" w:name="_Toc125565294"/>
+    </w:p>
+    <w:p>
+      <w:pPr>
+        <w:pStyle w:val="Heading2"/>
+      </w:pPr>
       <w:r>
         <w:t>4.</w:t>
       </w:r>
@@ -16328,7 +18402,7 @@
       <w:r>
         <w:t xml:space="preserve"> Actors</w:t>
       </w:r>
-      <w:bookmarkEnd w:id="31"/>
+      <w:bookmarkEnd w:id="41"/>
     </w:p>
     <w:p>
       <w:pPr>
@@ -16382,14 +18456,14 @@
       <w:pPr>
         <w:pStyle w:val="Heading2"/>
       </w:pPr>
-      <w:bookmarkStart w:id="32" w:name="_Toc125565295"/>
+      <w:bookmarkStart w:id="42" w:name="_Toc125565295"/>
       <w:r>
         <w:t>4.2.4</w:t>
       </w:r>
       <w:r>
         <w:t xml:space="preserve"> Description</w:t>
       </w:r>
-      <w:bookmarkEnd w:id="32"/>
+      <w:bookmarkEnd w:id="42"/>
     </w:p>
     <w:p>
       <w:pPr>
@@ -16433,12 +18507,11 @@
       <w:pPr>
         <w:pStyle w:val="Heading2"/>
       </w:pPr>
-      <w:bookmarkStart w:id="33" w:name="_Toc125565296"/>
-      <w:r>
-        <w:lastRenderedPageBreak/>
+      <w:bookmarkStart w:id="43" w:name="_Toc125565296"/>
+      <w:r>
         <w:t>4.2.5 Data Flow</w:t>
       </w:r>
-      <w:bookmarkEnd w:id="33"/>
+      <w:bookmarkEnd w:id="43"/>
     </w:p>
     <w:p/>
     <w:p/>
@@ -16446,44 +18519,44 @@
       <w:pPr>
         <w:pStyle w:val="Heading2"/>
       </w:pPr>
-      <w:bookmarkStart w:id="34" w:name="_Toc125565297"/>
+      <w:bookmarkStart w:id="44" w:name="_Toc125565297"/>
       <w:r>
         <w:t>4.2.6 Databases</w:t>
       </w:r>
-      <w:bookmarkEnd w:id="34"/>
+      <w:bookmarkEnd w:id="44"/>
     </w:p>
     <w:p/>
     <w:p>
       <w:pPr>
         <w:pStyle w:val="Heading3"/>
       </w:pPr>
-      <w:bookmarkStart w:id="35" w:name="_Toc125565298"/>
+      <w:bookmarkStart w:id="45" w:name="_Toc125565298"/>
       <w:r>
         <w:t>4.2.6.1 Database Used</w:t>
       </w:r>
-      <w:bookmarkEnd w:id="35"/>
+      <w:bookmarkEnd w:id="45"/>
     </w:p>
     <w:p/>
     <w:p>
       <w:pPr>
         <w:pStyle w:val="Heading3"/>
       </w:pPr>
-      <w:bookmarkStart w:id="36" w:name="_Toc125565299"/>
+      <w:bookmarkStart w:id="46" w:name="_Toc125565299"/>
       <w:r>
         <w:t>4.2.6.2 Expression Used</w:t>
       </w:r>
-      <w:bookmarkEnd w:id="36"/>
+      <w:bookmarkEnd w:id="46"/>
     </w:p>
     <w:p/>
     <w:p>
       <w:pPr>
         <w:pStyle w:val="Heading2"/>
       </w:pPr>
-      <w:bookmarkStart w:id="37" w:name="_Toc125565300"/>
+      <w:bookmarkStart w:id="47" w:name="_Toc125565300"/>
       <w:r>
         <w:t>4.2.7 Outcome</w:t>
       </w:r>
-      <w:bookmarkEnd w:id="37"/>
+      <w:bookmarkEnd w:id="47"/>
     </w:p>
     <w:p/>
     <w:p>
@@ -16498,11 +18571,11 @@
       <w:pPr>
         <w:pStyle w:val="Heading2"/>
       </w:pPr>
-      <w:bookmarkStart w:id="38" w:name="_Toc125565301"/>
+      <w:bookmarkStart w:id="48" w:name="_Toc125565301"/>
       <w:r>
         <w:t>4.3 Extension of car renting time in current booking.</w:t>
       </w:r>
-      <w:bookmarkEnd w:id="38"/>
+      <w:bookmarkEnd w:id="48"/>
     </w:p>
     <w:p>
       <w:pPr>
@@ -16516,11 +18589,11 @@
       <w:pPr>
         <w:pStyle w:val="Heading2"/>
       </w:pPr>
-      <w:bookmarkStart w:id="39" w:name="_Toc125565302"/>
+      <w:bookmarkStart w:id="49" w:name="_Toc125565302"/>
       <w:r>
         <w:t>4.3.1 User Story</w:t>
       </w:r>
-      <w:bookmarkEnd w:id="39"/>
+      <w:bookmarkEnd w:id="49"/>
     </w:p>
     <w:p>
       <w:pPr>
@@ -16580,11 +18653,11 @@
       <w:pPr>
         <w:pStyle w:val="Heading2"/>
       </w:pPr>
-      <w:bookmarkStart w:id="40" w:name="_Toc125565303"/>
+      <w:bookmarkStart w:id="50" w:name="_Toc125565303"/>
       <w:r>
         <w:t>4.3.2 Identified Use Case</w:t>
       </w:r>
-      <w:bookmarkEnd w:id="40"/>
+      <w:bookmarkEnd w:id="50"/>
     </w:p>
     <w:p>
       <w:pPr>
@@ -16647,6 +18720,92 @@
     </w:p>
     <w:p>
       <w:pPr>
+        <w:pStyle w:val="Caption"/>
+        <w:jc w:val="center"/>
+        <w:rPr>
+          <w:i w:val="0"/>
+          <w:iCs w:val="0"/>
+          <w:color w:val="auto"/>
+          <w:sz w:val="20"/>
+          <w:szCs w:val="20"/>
+        </w:rPr>
+      </w:pPr>
+      <w:bookmarkStart w:id="51" w:name="_Toc125572459"/>
+      <w:r>
+        <w:rPr>
+          <w:i w:val="0"/>
+          <w:iCs w:val="0"/>
+          <w:color w:val="auto"/>
+          <w:sz w:val="20"/>
+          <w:szCs w:val="20"/>
+        </w:rPr>
+        <w:t xml:space="preserve">Figure </w:t>
+      </w:r>
+      <w:r>
+        <w:rPr>
+          <w:i w:val="0"/>
+          <w:iCs w:val="0"/>
+          <w:color w:val="auto"/>
+          <w:sz w:val="20"/>
+          <w:szCs w:val="20"/>
+        </w:rPr>
+        <w:fldChar w:fldCharType="begin"/>
+      </w:r>
+      <w:r>
+        <w:rPr>
+          <w:i w:val="0"/>
+          <w:iCs w:val="0"/>
+          <w:color w:val="auto"/>
+          <w:sz w:val="20"/>
+          <w:szCs w:val="20"/>
+        </w:rPr>
+        <w:instrText xml:space="preserve"> SEQ Figure \* ARABIC </w:instrText>
+      </w:r>
+      <w:r>
+        <w:rPr>
+          <w:i w:val="0"/>
+          <w:iCs w:val="0"/>
+          <w:color w:val="auto"/>
+          <w:sz w:val="20"/>
+          <w:szCs w:val="20"/>
+        </w:rPr>
+        <w:fldChar w:fldCharType="separate"/>
+      </w:r>
+      <w:r>
+        <w:rPr>
+          <w:i w:val="0"/>
+          <w:iCs w:val="0"/>
+          <w:noProof/>
+          <w:color w:val="auto"/>
+          <w:sz w:val="20"/>
+          <w:szCs w:val="20"/>
+        </w:rPr>
+        <w:t>6</w:t>
+      </w:r>
+      <w:r>
+        <w:rPr>
+          <w:i w:val="0"/>
+          <w:iCs w:val="0"/>
+          <w:color w:val="auto"/>
+          <w:sz w:val="20"/>
+          <w:szCs w:val="20"/>
+        </w:rPr>
+        <w:fldChar w:fldCharType="end"/>
+      </w:r>
+      <w:r>
+        <w:rPr>
+          <w:i w:val="0"/>
+          <w:iCs w:val="0"/>
+          <w:color w:val="auto"/>
+          <w:sz w:val="20"/>
+          <w:szCs w:val="20"/>
+        </w:rPr>
+        <w:t xml:space="preserve"> : Use Case 3 - UML</w:t>
+      </w:r>
+      <w:bookmarkEnd w:id="51"/>
+    </w:p>
+    <w:p>
+      <w:pPr>
         <w:rPr>
           <w:sz w:val="20"/>
           <w:szCs w:val="20"/>
@@ -16657,11 +18816,11 @@
       <w:pPr>
         <w:pStyle w:val="Heading2"/>
       </w:pPr>
-      <w:bookmarkStart w:id="41" w:name="_Toc125565304"/>
+      <w:bookmarkStart w:id="52" w:name="_Toc125565304"/>
       <w:r>
         <w:t>4.3.3 Actors</w:t>
       </w:r>
-      <w:bookmarkEnd w:id="41"/>
+      <w:bookmarkEnd w:id="52"/>
     </w:p>
     <w:p>
       <w:pPr>
@@ -16715,11 +18874,11 @@
       <w:pPr>
         <w:pStyle w:val="Heading2"/>
       </w:pPr>
-      <w:bookmarkStart w:id="42" w:name="_Toc125565305"/>
+      <w:bookmarkStart w:id="53" w:name="_Toc125565305"/>
       <w:r>
         <w:t>4.3.4 Description</w:t>
       </w:r>
-      <w:bookmarkEnd w:id="42"/>
+      <w:bookmarkEnd w:id="53"/>
     </w:p>
     <w:p>
       <w:pPr>
@@ -16774,14 +18933,14 @@
           <w:rFonts w:eastAsiaTheme="minorHAnsi"/>
         </w:rPr>
       </w:pPr>
-      <w:bookmarkStart w:id="43" w:name="_Toc125565306"/>
+      <w:bookmarkStart w:id="54" w:name="_Toc125565306"/>
       <w:r>
         <w:rPr>
           <w:rFonts w:eastAsiaTheme="minorHAnsi"/>
         </w:rPr>
         <w:t>4.3.5 Data Flow</w:t>
       </w:r>
-      <w:bookmarkEnd w:id="43"/>
+      <w:bookmarkEnd w:id="54"/>
     </w:p>
     <w:p>
       <w:pPr>
@@ -16795,11 +18954,11 @@
       <w:pPr>
         <w:pStyle w:val="Heading2"/>
       </w:pPr>
-      <w:bookmarkStart w:id="44" w:name="_Toc125565307"/>
+      <w:bookmarkStart w:id="55" w:name="_Toc125565307"/>
       <w:r>
         <w:t>4.3.6 Databases</w:t>
       </w:r>
-      <w:bookmarkEnd w:id="44"/>
+      <w:bookmarkEnd w:id="55"/>
     </w:p>
     <w:p>
       <w:pPr>
@@ -16816,12 +18975,12 @@
           <w:rFonts w:eastAsiaTheme="minorHAnsi"/>
         </w:rPr>
       </w:pPr>
-      <w:bookmarkStart w:id="45" w:name="_Toc125565308"/>
+      <w:bookmarkStart w:id="56" w:name="_Toc125565308"/>
       <w:r>
         <w:lastRenderedPageBreak/>
         <w:t>4.3.6.1 Database used</w:t>
       </w:r>
-      <w:bookmarkEnd w:id="45"/>
+      <w:bookmarkEnd w:id="56"/>
     </w:p>
     <w:p>
       <w:pPr>
@@ -16843,11 +19002,11 @@
       <w:pPr>
         <w:pStyle w:val="Heading3"/>
       </w:pPr>
-      <w:bookmarkStart w:id="46" w:name="_Toc125565309"/>
+      <w:bookmarkStart w:id="57" w:name="_Toc125565309"/>
       <w:r>
         <w:t>4.3.6.2 Expressions Used</w:t>
       </w:r>
-      <w:bookmarkEnd w:id="46"/>
+      <w:bookmarkEnd w:id="57"/>
     </w:p>
     <w:p/>
     <w:p/>
@@ -16855,11 +19014,11 @@
       <w:pPr>
         <w:pStyle w:val="Heading2"/>
       </w:pPr>
-      <w:bookmarkStart w:id="47" w:name="_Toc125565310"/>
+      <w:bookmarkStart w:id="58" w:name="_Toc125565310"/>
       <w:r>
         <w:t>4.3.7 Outcome</w:t>
       </w:r>
-      <w:bookmarkEnd w:id="47"/>
+      <w:bookmarkEnd w:id="58"/>
     </w:p>
     <w:p/>
     <w:p>
@@ -16874,7 +19033,7 @@
       <w:pPr>
         <w:pStyle w:val="Heading2"/>
       </w:pPr>
-      <w:bookmarkStart w:id="48" w:name="_Toc125565311"/>
+      <w:bookmarkStart w:id="59" w:name="_Toc125565311"/>
       <w:r>
         <w:t>4.</w:t>
       </w:r>
@@ -16887,7 +19046,7 @@
       <w:r>
         <w:t>Getting a driver for the customer</w:t>
       </w:r>
-      <w:bookmarkEnd w:id="48"/>
+      <w:bookmarkEnd w:id="59"/>
     </w:p>
     <w:p>
       <w:pPr>
@@ -16901,7 +19060,7 @@
       <w:pPr>
         <w:pStyle w:val="Heading2"/>
       </w:pPr>
-      <w:bookmarkStart w:id="49" w:name="_Toc125565312"/>
+      <w:bookmarkStart w:id="60" w:name="_Toc125565312"/>
       <w:r>
         <w:t>4.</w:t>
       </w:r>
@@ -16911,7 +19070,7 @@
       <w:r>
         <w:t>.1 User Story</w:t>
       </w:r>
-      <w:bookmarkEnd w:id="49"/>
+      <w:bookmarkEnd w:id="60"/>
     </w:p>
     <w:p>
       <w:pPr>
@@ -16955,7 +19114,7 @@
       <w:pPr>
         <w:pStyle w:val="Heading2"/>
       </w:pPr>
-      <w:bookmarkStart w:id="50" w:name="_Toc125565313"/>
+      <w:bookmarkStart w:id="61" w:name="_Toc125565313"/>
       <w:r>
         <w:t>4.</w:t>
       </w:r>
@@ -16965,7 +19124,7 @@
       <w:r>
         <w:t>.2 Identified Use Case</w:t>
       </w:r>
-      <w:bookmarkEnd w:id="50"/>
+      <w:bookmarkEnd w:id="61"/>
     </w:p>
     <w:p>
       <w:pPr>
@@ -17036,9 +19195,100 @@
     </w:p>
     <w:p>
       <w:pPr>
+        <w:pStyle w:val="Caption"/>
+        <w:jc w:val="center"/>
+        <w:rPr>
+          <w:i w:val="0"/>
+          <w:iCs w:val="0"/>
+          <w:color w:val="auto"/>
+          <w:sz w:val="20"/>
+          <w:szCs w:val="20"/>
+        </w:rPr>
+      </w:pPr>
+      <w:bookmarkStart w:id="62" w:name="_Toc125572460"/>
+      <w:r>
+        <w:rPr>
+          <w:i w:val="0"/>
+          <w:iCs w:val="0"/>
+          <w:color w:val="auto"/>
+          <w:sz w:val="20"/>
+          <w:szCs w:val="20"/>
+        </w:rPr>
+        <w:t xml:space="preserve">Figure </w:t>
+      </w:r>
+      <w:r>
+        <w:rPr>
+          <w:i w:val="0"/>
+          <w:iCs w:val="0"/>
+          <w:color w:val="auto"/>
+          <w:sz w:val="20"/>
+          <w:szCs w:val="20"/>
+        </w:rPr>
+        <w:fldChar w:fldCharType="begin"/>
+      </w:r>
+      <w:r>
+        <w:rPr>
+          <w:i w:val="0"/>
+          <w:iCs w:val="0"/>
+          <w:color w:val="auto"/>
+          <w:sz w:val="20"/>
+          <w:szCs w:val="20"/>
+        </w:rPr>
+        <w:instrText xml:space="preserve"> SEQ Figure \* ARABIC </w:instrText>
+      </w:r>
+      <w:r>
+        <w:rPr>
+          <w:i w:val="0"/>
+          <w:iCs w:val="0"/>
+          <w:color w:val="auto"/>
+          <w:sz w:val="20"/>
+          <w:szCs w:val="20"/>
+        </w:rPr>
+        <w:fldChar w:fldCharType="separate"/>
+      </w:r>
+      <w:r>
+        <w:rPr>
+          <w:i w:val="0"/>
+          <w:iCs w:val="0"/>
+          <w:noProof/>
+          <w:color w:val="auto"/>
+          <w:sz w:val="20"/>
+          <w:szCs w:val="20"/>
+        </w:rPr>
+        <w:t>7</w:t>
+      </w:r>
+      <w:r>
+        <w:rPr>
+          <w:i w:val="0"/>
+          <w:iCs w:val="0"/>
+          <w:color w:val="auto"/>
+          <w:sz w:val="20"/>
+          <w:szCs w:val="20"/>
+        </w:rPr>
+        <w:fldChar w:fldCharType="end"/>
+      </w:r>
+      <w:r>
+        <w:rPr>
+          <w:i w:val="0"/>
+          <w:iCs w:val="0"/>
+          <w:color w:val="auto"/>
+          <w:sz w:val="20"/>
+          <w:szCs w:val="20"/>
+        </w:rPr>
+        <w:t xml:space="preserve"> : Use Case 4 - UML</w:t>
+      </w:r>
+      <w:bookmarkEnd w:id="62"/>
+    </w:p>
+    <w:p>
+      <w:pPr>
         <w:pStyle w:val="Heading2"/>
       </w:pPr>
-      <w:bookmarkStart w:id="51" w:name="_Toc125565314"/>
+      <w:bookmarkStart w:id="63" w:name="_Toc125565314"/>
+    </w:p>
+    <w:p>
+      <w:pPr>
+        <w:pStyle w:val="Heading2"/>
+      </w:pPr>
       <w:r>
         <w:t>4.</w:t>
       </w:r>
@@ -17048,7 +19298,7 @@
       <w:r>
         <w:t>.3 Actors</w:t>
       </w:r>
-      <w:bookmarkEnd w:id="51"/>
+      <w:bookmarkEnd w:id="63"/>
     </w:p>
     <w:p>
       <w:pPr>
@@ -17116,7 +19366,7 @@
       <w:pPr>
         <w:pStyle w:val="Heading2"/>
       </w:pPr>
-      <w:bookmarkStart w:id="52" w:name="_Toc125565315"/>
+      <w:bookmarkStart w:id="64" w:name="_Toc125565315"/>
       <w:r>
         <w:t>4.</w:t>
       </w:r>
@@ -17126,7 +19376,7 @@
       <w:r>
         <w:t>.4 Description</w:t>
       </w:r>
-      <w:bookmarkEnd w:id="52"/>
+      <w:bookmarkEnd w:id="64"/>
     </w:p>
     <w:p>
       <w:pPr>
@@ -17163,6 +19413,7 @@
           <w:sz w:val="20"/>
           <w:szCs w:val="20"/>
         </w:rPr>
+        <w:lastRenderedPageBreak/>
         <w:t xml:space="preserve">The admin of the Car Rental Service analysis the requirements of the customer and fetches </w:t>
       </w:r>
       <w:proofErr w:type="gramStart"/>
@@ -17189,12 +19440,11 @@
           <w:rFonts w:eastAsiaTheme="minorHAnsi"/>
         </w:rPr>
       </w:pPr>
-      <w:bookmarkStart w:id="53" w:name="_Toc125565316"/>
+      <w:bookmarkStart w:id="65" w:name="_Toc125565316"/>
       <w:r>
         <w:rPr>
           <w:rFonts w:eastAsiaTheme="minorHAnsi"/>
         </w:rPr>
-        <w:lastRenderedPageBreak/>
         <w:t>4.</w:t>
       </w:r>
       <w:r>
@@ -17209,7 +19459,7 @@
         </w:rPr>
         <w:t>.5 Data Flow</w:t>
       </w:r>
-      <w:bookmarkEnd w:id="53"/>
+      <w:bookmarkEnd w:id="65"/>
     </w:p>
     <w:p>
       <w:pPr>
@@ -17223,7 +19473,7 @@
       <w:pPr>
         <w:pStyle w:val="Heading2"/>
       </w:pPr>
-      <w:bookmarkStart w:id="54" w:name="_Toc125565317"/>
+      <w:bookmarkStart w:id="66" w:name="_Toc125565317"/>
       <w:r>
         <w:t>4.</w:t>
       </w:r>
@@ -17233,7 +19483,7 @@
       <w:r>
         <w:t>.6 Databases</w:t>
       </w:r>
-      <w:bookmarkEnd w:id="54"/>
+      <w:bookmarkEnd w:id="66"/>
     </w:p>
     <w:p>
       <w:pPr>
@@ -17250,7 +19500,7 @@
           <w:rFonts w:eastAsiaTheme="minorHAnsi"/>
         </w:rPr>
       </w:pPr>
-      <w:bookmarkStart w:id="55" w:name="_Toc125565318"/>
+      <w:bookmarkStart w:id="67" w:name="_Toc125565318"/>
       <w:r>
         <w:t>4.</w:t>
       </w:r>
@@ -17260,7 +19510,7 @@
       <w:r>
         <w:t>.6.1 Database used</w:t>
       </w:r>
-      <w:bookmarkEnd w:id="55"/>
+      <w:bookmarkEnd w:id="67"/>
     </w:p>
     <w:p>
       <w:pPr>
@@ -17282,11 +19532,11 @@
       <w:pPr>
         <w:pStyle w:val="Heading3"/>
       </w:pPr>
-      <w:bookmarkStart w:id="56" w:name="_Toc125565319"/>
+      <w:bookmarkStart w:id="68" w:name="_Toc125565319"/>
       <w:r>
         <w:t>4.4.6.2 Expressions Used</w:t>
       </w:r>
-      <w:bookmarkEnd w:id="56"/>
+      <w:bookmarkEnd w:id="68"/>
     </w:p>
     <w:p/>
     <w:p/>
@@ -17294,11 +19544,11 @@
       <w:pPr>
         <w:pStyle w:val="Heading2"/>
       </w:pPr>
-      <w:bookmarkStart w:id="57" w:name="_Toc125565320"/>
+      <w:bookmarkStart w:id="69" w:name="_Toc125565320"/>
       <w:r>
         <w:t>4.4.7 Outcome</w:t>
       </w:r>
-      <w:bookmarkEnd w:id="57"/>
+      <w:bookmarkEnd w:id="69"/>
     </w:p>
     <w:p>
       <w:pPr>
@@ -17318,7 +19568,7 @@
       <w:pPr>
         <w:pStyle w:val="Heading2"/>
       </w:pPr>
-      <w:bookmarkStart w:id="58" w:name="_Toc125565321"/>
+      <w:bookmarkStart w:id="70" w:name="_Toc125565321"/>
       <w:r>
         <w:t>4.</w:t>
       </w:r>
@@ -17331,7 +19581,7 @@
       <w:r>
         <w:t>Finding the cars which crossed a specific city</w:t>
       </w:r>
-      <w:bookmarkEnd w:id="58"/>
+      <w:bookmarkEnd w:id="70"/>
     </w:p>
     <w:p>
       <w:pPr>
@@ -17345,7 +19595,7 @@
       <w:pPr>
         <w:pStyle w:val="Heading2"/>
       </w:pPr>
-      <w:bookmarkStart w:id="59" w:name="_Toc125565322"/>
+      <w:bookmarkStart w:id="71" w:name="_Toc125565322"/>
       <w:r>
         <w:t>4.</w:t>
       </w:r>
@@ -17355,7 +19605,7 @@
       <w:r>
         <w:t>.1 User Story</w:t>
       </w:r>
-      <w:bookmarkEnd w:id="59"/>
+      <w:bookmarkEnd w:id="71"/>
     </w:p>
     <w:p>
       <w:pPr>
@@ -17393,7 +19643,7 @@
       <w:pPr>
         <w:pStyle w:val="Heading2"/>
       </w:pPr>
-      <w:bookmarkStart w:id="60" w:name="_Toc125565323"/>
+      <w:bookmarkStart w:id="72" w:name="_Toc125565323"/>
       <w:r>
         <w:t>4.</w:t>
       </w:r>
@@ -17403,7 +19653,7 @@
       <w:r>
         <w:t>.2 Identified Use Case</w:t>
       </w:r>
-      <w:bookmarkEnd w:id="60"/>
+      <w:bookmarkEnd w:id="72"/>
     </w:p>
     <w:p>
       <w:pPr>
@@ -17444,10 +19694,10 @@
             <v:path o:extrusionok="f" gradientshapeok="t" o:connecttype="rect"/>
             <o:lock v:ext="edit" aspectratio="t"/>
           </v:shapetype>
-          <v:shape id="_x0000_i1025" type="#_x0000_t75" alt="" style="width:486pt;height:277.05pt;mso-width-percent:0;mso-height-percent:0;mso-width-percent:0;mso-height-percent:0" o:ole="">
+          <v:shape id="_x0000_i1025" type="#_x0000_t75" alt="" style="width:486pt;height:277.2pt;mso-width-percent:0;mso-height-percent:0;mso-width-percent:0;mso-height-percent:0" o:ole="">
             <v:imagedata r:id="rId13" o:title=""/>
           </v:shape>
-          <o:OLEObject Type="Embed" ProgID="Visio.Drawing.15" ShapeID="_x0000_i1025" DrawAspect="Content" ObjectID="_1736181070" r:id="rId14"/>
+          <o:OLEObject Type="Embed" ProgID="Visio.Drawing.15" ShapeID="_x0000_i1025" DrawAspect="Content" ObjectID="_1736185359" r:id="rId14"/>
         </w:object>
       </w:r>
     </w:p>
@@ -17461,9 +19711,108 @@
     </w:p>
     <w:p>
       <w:pPr>
+        <w:rPr>
+          <w:sz w:val="20"/>
+          <w:szCs w:val="20"/>
+        </w:rPr>
+      </w:pPr>
+    </w:p>
+    <w:p>
+      <w:pPr>
+        <w:pStyle w:val="Caption"/>
+        <w:jc w:val="center"/>
+        <w:rPr>
+          <w:i w:val="0"/>
+          <w:iCs w:val="0"/>
+          <w:color w:val="auto"/>
+          <w:sz w:val="20"/>
+          <w:szCs w:val="20"/>
+        </w:rPr>
+      </w:pPr>
+      <w:bookmarkStart w:id="73" w:name="_Toc125572461"/>
+      <w:r>
+        <w:rPr>
+          <w:i w:val="0"/>
+          <w:iCs w:val="0"/>
+          <w:color w:val="auto"/>
+          <w:sz w:val="20"/>
+          <w:szCs w:val="20"/>
+        </w:rPr>
+        <w:t xml:space="preserve">Figure </w:t>
+      </w:r>
+      <w:r>
+        <w:rPr>
+          <w:i w:val="0"/>
+          <w:iCs w:val="0"/>
+          <w:color w:val="auto"/>
+          <w:sz w:val="20"/>
+          <w:szCs w:val="20"/>
+        </w:rPr>
+        <w:fldChar w:fldCharType="begin"/>
+      </w:r>
+      <w:r>
+        <w:rPr>
+          <w:i w:val="0"/>
+          <w:iCs w:val="0"/>
+          <w:color w:val="auto"/>
+          <w:sz w:val="20"/>
+          <w:szCs w:val="20"/>
+        </w:rPr>
+        <w:instrText xml:space="preserve"> SEQ Figure \* ARABIC </w:instrText>
+      </w:r>
+      <w:r>
+        <w:rPr>
+          <w:i w:val="0"/>
+          <w:iCs w:val="0"/>
+          <w:color w:val="auto"/>
+          <w:sz w:val="20"/>
+          <w:szCs w:val="20"/>
+        </w:rPr>
+        <w:fldChar w:fldCharType="separate"/>
+      </w:r>
+      <w:r>
+        <w:rPr>
+          <w:i w:val="0"/>
+          <w:iCs w:val="0"/>
+          <w:noProof/>
+          <w:color w:val="auto"/>
+          <w:sz w:val="20"/>
+          <w:szCs w:val="20"/>
+        </w:rPr>
+        <w:t>8</w:t>
+      </w:r>
+      <w:r>
+        <w:rPr>
+          <w:i w:val="0"/>
+          <w:iCs w:val="0"/>
+          <w:color w:val="auto"/>
+          <w:sz w:val="20"/>
+          <w:szCs w:val="20"/>
+        </w:rPr>
+        <w:fldChar w:fldCharType="end"/>
+      </w:r>
+      <w:r>
+        <w:rPr>
+          <w:i w:val="0"/>
+          <w:iCs w:val="0"/>
+          <w:color w:val="auto"/>
+          <w:sz w:val="20"/>
+          <w:szCs w:val="20"/>
+        </w:rPr>
+        <w:t xml:space="preserve"> : Use Case 5 - UML</w:t>
+      </w:r>
+      <w:bookmarkEnd w:id="73"/>
+    </w:p>
+    <w:p>
+      <w:pPr>
         <w:pStyle w:val="Heading2"/>
       </w:pPr>
-      <w:bookmarkStart w:id="61" w:name="_Toc125565324"/>
+      <w:bookmarkStart w:id="74" w:name="_Toc125565324"/>
+    </w:p>
+    <w:p>
+      <w:pPr>
+        <w:pStyle w:val="Heading2"/>
+      </w:pPr>
       <w:r>
         <w:t>4.</w:t>
       </w:r>
@@ -17473,7 +19822,7 @@
       <w:r>
         <w:t>.3 Actors</w:t>
       </w:r>
-      <w:bookmarkEnd w:id="61"/>
+      <w:bookmarkEnd w:id="74"/>
     </w:p>
     <w:p>
       <w:pPr>
@@ -17541,7 +19890,7 @@
       <w:pPr>
         <w:pStyle w:val="Heading2"/>
       </w:pPr>
-      <w:bookmarkStart w:id="62" w:name="_Toc125565325"/>
+      <w:bookmarkStart w:id="75" w:name="_Toc125565325"/>
       <w:r>
         <w:t>4.</w:t>
       </w:r>
@@ -17551,7 +19900,7 @@
       <w:r>
         <w:t>.4 Description</w:t>
       </w:r>
-      <w:bookmarkEnd w:id="62"/>
+      <w:bookmarkEnd w:id="75"/>
     </w:p>
     <w:p>
       <w:pPr>
@@ -17667,7 +20016,7 @@
           <w:rFonts w:eastAsiaTheme="minorHAnsi"/>
         </w:rPr>
       </w:pPr>
-      <w:bookmarkStart w:id="63" w:name="_Toc125565326"/>
+      <w:bookmarkStart w:id="76" w:name="_Toc125565326"/>
       <w:r>
         <w:rPr>
           <w:rFonts w:eastAsiaTheme="minorHAnsi"/>
@@ -17686,7 +20035,7 @@
         </w:rPr>
         <w:t>.5 Data Flow</w:t>
       </w:r>
-      <w:bookmarkEnd w:id="63"/>
+      <w:bookmarkEnd w:id="76"/>
     </w:p>
     <w:p>
       <w:pPr>
@@ -17757,9 +20106,100 @@
     </w:p>
     <w:p>
       <w:pPr>
+        <w:pStyle w:val="Caption"/>
+        <w:jc w:val="center"/>
+        <w:rPr>
+          <w:i w:val="0"/>
+          <w:iCs w:val="0"/>
+          <w:color w:val="auto"/>
+          <w:sz w:val="20"/>
+          <w:szCs w:val="20"/>
+        </w:rPr>
+      </w:pPr>
+      <w:bookmarkStart w:id="77" w:name="_Toc125572462"/>
+      <w:r>
+        <w:rPr>
+          <w:i w:val="0"/>
+          <w:iCs w:val="0"/>
+          <w:color w:val="auto"/>
+          <w:sz w:val="20"/>
+          <w:szCs w:val="20"/>
+        </w:rPr>
+        <w:t xml:space="preserve">Figure </w:t>
+      </w:r>
+      <w:r>
+        <w:rPr>
+          <w:i w:val="0"/>
+          <w:iCs w:val="0"/>
+          <w:color w:val="auto"/>
+          <w:sz w:val="20"/>
+          <w:szCs w:val="20"/>
+        </w:rPr>
+        <w:fldChar w:fldCharType="begin"/>
+      </w:r>
+      <w:r>
+        <w:rPr>
+          <w:i w:val="0"/>
+          <w:iCs w:val="0"/>
+          <w:color w:val="auto"/>
+          <w:sz w:val="20"/>
+          <w:szCs w:val="20"/>
+        </w:rPr>
+        <w:instrText xml:space="preserve"> SEQ Figure \* ARABIC </w:instrText>
+      </w:r>
+      <w:r>
+        <w:rPr>
+          <w:i w:val="0"/>
+          <w:iCs w:val="0"/>
+          <w:color w:val="auto"/>
+          <w:sz w:val="20"/>
+          <w:szCs w:val="20"/>
+        </w:rPr>
+        <w:fldChar w:fldCharType="separate"/>
+      </w:r>
+      <w:r>
+        <w:rPr>
+          <w:i w:val="0"/>
+          <w:iCs w:val="0"/>
+          <w:noProof/>
+          <w:color w:val="auto"/>
+          <w:sz w:val="20"/>
+          <w:szCs w:val="20"/>
+        </w:rPr>
+        <w:t>9</w:t>
+      </w:r>
+      <w:r>
+        <w:rPr>
+          <w:i w:val="0"/>
+          <w:iCs w:val="0"/>
+          <w:color w:val="auto"/>
+          <w:sz w:val="20"/>
+          <w:szCs w:val="20"/>
+        </w:rPr>
+        <w:fldChar w:fldCharType="end"/>
+      </w:r>
+      <w:r>
+        <w:rPr>
+          <w:i w:val="0"/>
+          <w:iCs w:val="0"/>
+          <w:color w:val="auto"/>
+          <w:sz w:val="20"/>
+          <w:szCs w:val="20"/>
+        </w:rPr>
+        <w:t xml:space="preserve"> : Use Case 5 - DFD</w:t>
+      </w:r>
+      <w:bookmarkEnd w:id="77"/>
+    </w:p>
+    <w:p>
+      <w:pPr>
         <w:pStyle w:val="Heading2"/>
       </w:pPr>
-      <w:bookmarkStart w:id="64" w:name="_Toc125565327"/>
+      <w:bookmarkStart w:id="78" w:name="_Toc125565327"/>
+    </w:p>
+    <w:p>
+      <w:pPr>
+        <w:pStyle w:val="Heading2"/>
+      </w:pPr>
       <w:r>
         <w:t>4.</w:t>
       </w:r>
@@ -17769,7 +20209,7 @@
       <w:r>
         <w:t>.6 Databases</w:t>
       </w:r>
-      <w:bookmarkEnd w:id="64"/>
+      <w:bookmarkEnd w:id="78"/>
     </w:p>
     <w:p>
       <w:pPr>
@@ -17786,7 +20226,7 @@
           <w:rFonts w:eastAsiaTheme="minorHAnsi"/>
         </w:rPr>
       </w:pPr>
-      <w:bookmarkStart w:id="65" w:name="_Toc125565328"/>
+      <w:bookmarkStart w:id="79" w:name="_Toc125565328"/>
       <w:r>
         <w:t>4.</w:t>
       </w:r>
@@ -17796,7 +20236,7 @@
       <w:r>
         <w:t>.6.1 Database used</w:t>
       </w:r>
-      <w:bookmarkEnd w:id="65"/>
+      <w:bookmarkEnd w:id="79"/>
     </w:p>
     <w:p>
       <w:pPr>
@@ -17818,11 +20258,11 @@
       <w:pPr>
         <w:pStyle w:val="Heading3"/>
       </w:pPr>
-      <w:bookmarkStart w:id="66" w:name="_Toc125565329"/>
+      <w:bookmarkStart w:id="80" w:name="_Toc125565329"/>
       <w:r>
         <w:t>4.5.6.2 Expressions Used</w:t>
       </w:r>
-      <w:bookmarkEnd w:id="66"/>
+      <w:bookmarkEnd w:id="80"/>
     </w:p>
     <w:p/>
     <w:p/>
@@ -17830,11 +20270,11 @@
       <w:pPr>
         <w:pStyle w:val="Heading2"/>
       </w:pPr>
-      <w:bookmarkStart w:id="67" w:name="_Toc125565330"/>
+      <w:bookmarkStart w:id="81" w:name="_Toc125565330"/>
       <w:r>
         <w:t>4.5.7 Outcome</w:t>
       </w:r>
-      <w:bookmarkEnd w:id="67"/>
+      <w:bookmarkEnd w:id="81"/>
     </w:p>
     <w:p/>
     <w:p/>
@@ -17843,7 +20283,7 @@
       <w:pPr>
         <w:pStyle w:val="Heading2"/>
       </w:pPr>
-      <w:bookmarkStart w:id="68" w:name="_Toc125565331"/>
+      <w:bookmarkStart w:id="82" w:name="_Toc125565331"/>
       <w:r>
         <w:t>4.</w:t>
       </w:r>
@@ -17856,7 +20296,7 @@
       <w:r>
         <w:t>Rescheduling the customer booking as per flight schedule</w:t>
       </w:r>
-      <w:bookmarkEnd w:id="68"/>
+      <w:bookmarkEnd w:id="82"/>
     </w:p>
     <w:p>
       <w:pPr>
@@ -17870,7 +20310,7 @@
       <w:pPr>
         <w:pStyle w:val="Heading2"/>
       </w:pPr>
-      <w:bookmarkStart w:id="69" w:name="_Toc125565332"/>
+      <w:bookmarkStart w:id="83" w:name="_Toc125565332"/>
       <w:r>
         <w:t>4.</w:t>
       </w:r>
@@ -17880,7 +20320,7 @@
       <w:r>
         <w:t>.1 User Story</w:t>
       </w:r>
-      <w:bookmarkEnd w:id="69"/>
+      <w:bookmarkEnd w:id="83"/>
     </w:p>
     <w:p>
       <w:pPr>
@@ -17910,7 +20350,7 @@
       <w:pPr>
         <w:pStyle w:val="Heading2"/>
       </w:pPr>
-      <w:bookmarkStart w:id="70" w:name="_Toc125565333"/>
+      <w:bookmarkStart w:id="84" w:name="_Toc125565333"/>
       <w:r>
         <w:t>4.</w:t>
       </w:r>
@@ -17920,7 +20360,7 @@
       <w:r>
         <w:t>.2 Identified Use Case</w:t>
       </w:r>
-      <w:bookmarkEnd w:id="70"/>
+      <w:bookmarkEnd w:id="84"/>
     </w:p>
     <w:p>
       <w:pPr>
@@ -17991,9 +20431,100 @@
     </w:p>
     <w:p>
       <w:pPr>
+        <w:pStyle w:val="Caption"/>
+        <w:jc w:val="center"/>
+        <w:rPr>
+          <w:i w:val="0"/>
+          <w:iCs w:val="0"/>
+          <w:color w:val="auto"/>
+          <w:sz w:val="20"/>
+          <w:szCs w:val="20"/>
+        </w:rPr>
+      </w:pPr>
+      <w:bookmarkStart w:id="85" w:name="_Toc125572463"/>
+      <w:r>
+        <w:rPr>
+          <w:i w:val="0"/>
+          <w:iCs w:val="0"/>
+          <w:color w:val="auto"/>
+          <w:sz w:val="20"/>
+          <w:szCs w:val="20"/>
+        </w:rPr>
+        <w:t xml:space="preserve">Figure </w:t>
+      </w:r>
+      <w:r>
+        <w:rPr>
+          <w:i w:val="0"/>
+          <w:iCs w:val="0"/>
+          <w:color w:val="auto"/>
+          <w:sz w:val="20"/>
+          <w:szCs w:val="20"/>
+        </w:rPr>
+        <w:fldChar w:fldCharType="begin"/>
+      </w:r>
+      <w:r>
+        <w:rPr>
+          <w:i w:val="0"/>
+          <w:iCs w:val="0"/>
+          <w:color w:val="auto"/>
+          <w:sz w:val="20"/>
+          <w:szCs w:val="20"/>
+        </w:rPr>
+        <w:instrText xml:space="preserve"> SEQ Figure \* ARABIC </w:instrText>
+      </w:r>
+      <w:r>
+        <w:rPr>
+          <w:i w:val="0"/>
+          <w:iCs w:val="0"/>
+          <w:color w:val="auto"/>
+          <w:sz w:val="20"/>
+          <w:szCs w:val="20"/>
+        </w:rPr>
+        <w:fldChar w:fldCharType="separate"/>
+      </w:r>
+      <w:r>
+        <w:rPr>
+          <w:i w:val="0"/>
+          <w:iCs w:val="0"/>
+          <w:noProof/>
+          <w:color w:val="auto"/>
+          <w:sz w:val="20"/>
+          <w:szCs w:val="20"/>
+        </w:rPr>
+        <w:t>10</w:t>
+      </w:r>
+      <w:r>
+        <w:rPr>
+          <w:i w:val="0"/>
+          <w:iCs w:val="0"/>
+          <w:color w:val="auto"/>
+          <w:sz w:val="20"/>
+          <w:szCs w:val="20"/>
+        </w:rPr>
+        <w:fldChar w:fldCharType="end"/>
+      </w:r>
+      <w:r>
+        <w:rPr>
+          <w:i w:val="0"/>
+          <w:iCs w:val="0"/>
+          <w:color w:val="auto"/>
+          <w:sz w:val="20"/>
+          <w:szCs w:val="20"/>
+        </w:rPr>
+        <w:t xml:space="preserve"> : Use Case 6 - UML</w:t>
+      </w:r>
+      <w:bookmarkEnd w:id="85"/>
+    </w:p>
+    <w:p>
+      <w:pPr>
         <w:pStyle w:val="Heading2"/>
       </w:pPr>
-      <w:bookmarkStart w:id="71" w:name="_Toc125565334"/>
+      <w:bookmarkStart w:id="86" w:name="_Toc125565334"/>
+    </w:p>
+    <w:p>
+      <w:pPr>
+        <w:pStyle w:val="Heading2"/>
+      </w:pPr>
       <w:r>
         <w:t>4.</w:t>
       </w:r>
@@ -18003,7 +20534,7 @@
       <w:r>
         <w:t>.3 Actors</w:t>
       </w:r>
-      <w:bookmarkEnd w:id="71"/>
+      <w:bookmarkEnd w:id="86"/>
     </w:p>
     <w:p>
       <w:pPr>
@@ -18071,7 +20602,7 @@
       <w:pPr>
         <w:pStyle w:val="Heading2"/>
       </w:pPr>
-      <w:bookmarkStart w:id="72" w:name="_Toc125565335"/>
+      <w:bookmarkStart w:id="87" w:name="_Toc125565335"/>
       <w:r>
         <w:t>4.</w:t>
       </w:r>
@@ -18081,7 +20612,7 @@
       <w:r>
         <w:t>.4 Description</w:t>
       </w:r>
-      <w:bookmarkEnd w:id="72"/>
+      <w:bookmarkEnd w:id="87"/>
     </w:p>
     <w:p>
       <w:pPr>
@@ -18123,7 +20654,7 @@
           <w:rFonts w:eastAsiaTheme="minorHAnsi"/>
         </w:rPr>
       </w:pPr>
-      <w:bookmarkStart w:id="73" w:name="_Toc125565336"/>
+      <w:bookmarkStart w:id="88" w:name="_Toc125565336"/>
       <w:r>
         <w:rPr>
           <w:rFonts w:eastAsiaTheme="minorHAnsi"/>
@@ -18142,7 +20673,7 @@
         </w:rPr>
         <w:t>.5 Data Flow</w:t>
       </w:r>
-      <w:bookmarkEnd w:id="73"/>
+      <w:bookmarkEnd w:id="88"/>
     </w:p>
     <w:p>
       <w:pPr>
@@ -18172,34 +20703,7 @@
       <w:pPr>
         <w:pStyle w:val="Heading2"/>
       </w:pPr>
-      <w:bookmarkStart w:id="74" w:name="_Toc125565337"/>
-      <w:r>
-        <w:t>4.</w:t>
-      </w:r>
-      <w:r>
-        <w:t>6</w:t>
-      </w:r>
-      <w:r>
-        <w:t>.6 Databases</w:t>
-      </w:r>
-      <w:bookmarkEnd w:id="74"/>
-    </w:p>
-    <w:p>
-      <w:pPr>
-        <w:rPr>
-          <w:sz w:val="20"/>
-          <w:szCs w:val="20"/>
-        </w:rPr>
-      </w:pPr>
-    </w:p>
-    <w:p>
-      <w:pPr>
-        <w:pStyle w:val="Heading3"/>
-        <w:rPr>
-          <w:rFonts w:eastAsiaTheme="minorHAnsi"/>
-        </w:rPr>
-      </w:pPr>
-      <w:bookmarkStart w:id="75" w:name="_Toc125565338"/>
+      <w:bookmarkStart w:id="89" w:name="_Toc125565337"/>
       <w:r>
         <w:lastRenderedPageBreak/>
         <w:t>4.</w:t>
@@ -18208,9 +20712,36 @@
         <w:t>6</w:t>
       </w:r>
       <w:r>
+        <w:t>.6 Databases</w:t>
+      </w:r>
+      <w:bookmarkEnd w:id="89"/>
+    </w:p>
+    <w:p>
+      <w:pPr>
+        <w:rPr>
+          <w:sz w:val="20"/>
+          <w:szCs w:val="20"/>
+        </w:rPr>
+      </w:pPr>
+    </w:p>
+    <w:p>
+      <w:pPr>
+        <w:pStyle w:val="Heading3"/>
+        <w:rPr>
+          <w:rFonts w:eastAsiaTheme="minorHAnsi"/>
+        </w:rPr>
+      </w:pPr>
+      <w:bookmarkStart w:id="90" w:name="_Toc125565338"/>
+      <w:r>
+        <w:t>4.</w:t>
+      </w:r>
+      <w:r>
+        <w:t>6</w:t>
+      </w:r>
+      <w:r>
         <w:t>.6.1 Database used</w:t>
       </w:r>
-      <w:bookmarkEnd w:id="75"/>
+      <w:bookmarkEnd w:id="90"/>
     </w:p>
     <w:p>
       <w:pPr>
@@ -18232,11 +20763,11 @@
       <w:pPr>
         <w:pStyle w:val="Heading3"/>
       </w:pPr>
-      <w:bookmarkStart w:id="76" w:name="_Toc125565339"/>
+      <w:bookmarkStart w:id="91" w:name="_Toc125565339"/>
       <w:r>
         <w:t>4.6.6.2 Expressions Used</w:t>
       </w:r>
-      <w:bookmarkEnd w:id="76"/>
+      <w:bookmarkEnd w:id="91"/>
     </w:p>
     <w:p/>
     <w:p/>
@@ -18244,11 +20775,11 @@
       <w:pPr>
         <w:pStyle w:val="Heading2"/>
       </w:pPr>
-      <w:bookmarkStart w:id="77" w:name="_Toc125565340"/>
+      <w:bookmarkStart w:id="92" w:name="_Toc125565340"/>
       <w:r>
         <w:t>4.6.7 Outcome</w:t>
       </w:r>
-      <w:bookmarkEnd w:id="77"/>
+      <w:bookmarkEnd w:id="92"/>
     </w:p>
     <w:p/>
     <w:p/>
@@ -18258,7 +20789,7 @@
       <w:pPr>
         <w:pStyle w:val="Heading2"/>
       </w:pPr>
-      <w:bookmarkStart w:id="78" w:name="_Toc125565341"/>
+      <w:bookmarkStart w:id="93" w:name="_Toc125565341"/>
       <w:r>
         <w:t>4.</w:t>
       </w:r>
@@ -18271,7 +20802,7 @@
       <w:r>
         <w:t>Suggest better route to customer by analysing from historical data</w:t>
       </w:r>
-      <w:bookmarkEnd w:id="78"/>
+      <w:bookmarkEnd w:id="93"/>
     </w:p>
     <w:p>
       <w:pPr>
@@ -18285,7 +20816,7 @@
       <w:pPr>
         <w:pStyle w:val="Heading2"/>
       </w:pPr>
-      <w:bookmarkStart w:id="79" w:name="_Toc125565342"/>
+      <w:bookmarkStart w:id="94" w:name="_Toc125565342"/>
       <w:r>
         <w:t>4.</w:t>
       </w:r>
@@ -18295,7 +20826,7 @@
       <w:r>
         <w:t>.1 User Story</w:t>
       </w:r>
-      <w:bookmarkEnd w:id="79"/>
+      <w:bookmarkEnd w:id="94"/>
     </w:p>
     <w:p>
       <w:pPr>
@@ -18332,7 +20863,7 @@
       <w:pPr>
         <w:pStyle w:val="Heading2"/>
       </w:pPr>
-      <w:bookmarkStart w:id="80" w:name="_Toc125565343"/>
+      <w:bookmarkStart w:id="95" w:name="_Toc125565343"/>
       <w:r>
         <w:t>4.</w:t>
       </w:r>
@@ -18342,7 +20873,7 @@
       <w:r>
         <w:t>.2 Identified Use Case</w:t>
       </w:r>
-      <w:bookmarkEnd w:id="80"/>
+      <w:bookmarkEnd w:id="95"/>
     </w:p>
     <w:p>
       <w:pPr>
@@ -18413,9 +20944,95 @@
     </w:p>
     <w:p>
       <w:pPr>
+        <w:pStyle w:val="Caption"/>
+        <w:jc w:val="center"/>
+        <w:rPr>
+          <w:i w:val="0"/>
+          <w:iCs w:val="0"/>
+          <w:color w:val="auto"/>
+          <w:sz w:val="20"/>
+          <w:szCs w:val="20"/>
+        </w:rPr>
+      </w:pPr>
+      <w:bookmarkStart w:id="96" w:name="_Toc125572464"/>
+      <w:r>
+        <w:rPr>
+          <w:i w:val="0"/>
+          <w:iCs w:val="0"/>
+          <w:color w:val="auto"/>
+          <w:sz w:val="20"/>
+          <w:szCs w:val="20"/>
+        </w:rPr>
+        <w:t xml:space="preserve">Figure </w:t>
+      </w:r>
+      <w:r>
+        <w:rPr>
+          <w:i w:val="0"/>
+          <w:iCs w:val="0"/>
+          <w:color w:val="auto"/>
+          <w:sz w:val="20"/>
+          <w:szCs w:val="20"/>
+        </w:rPr>
+        <w:fldChar w:fldCharType="begin"/>
+      </w:r>
+      <w:r>
+        <w:rPr>
+          <w:i w:val="0"/>
+          <w:iCs w:val="0"/>
+          <w:color w:val="auto"/>
+          <w:sz w:val="20"/>
+          <w:szCs w:val="20"/>
+        </w:rPr>
+        <w:instrText xml:space="preserve"> SEQ Figure \* ARABIC </w:instrText>
+      </w:r>
+      <w:r>
+        <w:rPr>
+          <w:i w:val="0"/>
+          <w:iCs w:val="0"/>
+          <w:color w:val="auto"/>
+          <w:sz w:val="20"/>
+          <w:szCs w:val="20"/>
+        </w:rPr>
+        <w:fldChar w:fldCharType="separate"/>
+      </w:r>
+      <w:r>
+        <w:rPr>
+          <w:i w:val="0"/>
+          <w:iCs w:val="0"/>
+          <w:noProof/>
+          <w:color w:val="auto"/>
+          <w:sz w:val="20"/>
+          <w:szCs w:val="20"/>
+        </w:rPr>
+        <w:t>11</w:t>
+      </w:r>
+      <w:r>
+        <w:rPr>
+          <w:i w:val="0"/>
+          <w:iCs w:val="0"/>
+          <w:color w:val="auto"/>
+          <w:sz w:val="20"/>
+          <w:szCs w:val="20"/>
+        </w:rPr>
+        <w:fldChar w:fldCharType="end"/>
+      </w:r>
+      <w:r>
+        <w:rPr>
+          <w:i w:val="0"/>
+          <w:iCs w:val="0"/>
+          <w:color w:val="auto"/>
+          <w:sz w:val="20"/>
+          <w:szCs w:val="20"/>
+        </w:rPr>
+        <w:t xml:space="preserve"> : Use Case 7 - UML</w:t>
+      </w:r>
+      <w:bookmarkEnd w:id="96"/>
+    </w:p>
+    <w:p>
+      <w:pPr>
         <w:pStyle w:val="Heading2"/>
       </w:pPr>
-      <w:bookmarkStart w:id="81" w:name="_Toc125565344"/>
+      <w:bookmarkStart w:id="97" w:name="_Toc125565344"/>
       <w:r>
         <w:t>4.</w:t>
       </w:r>
@@ -18425,7 +21042,7 @@
       <w:r>
         <w:t>.3 Actors</w:t>
       </w:r>
-      <w:bookmarkEnd w:id="81"/>
+      <w:bookmarkEnd w:id="97"/>
     </w:p>
     <w:p>
       <w:pPr>
@@ -18493,7 +21110,7 @@
       <w:pPr>
         <w:pStyle w:val="Heading2"/>
       </w:pPr>
-      <w:bookmarkStart w:id="82" w:name="_Toc125565345"/>
+      <w:bookmarkStart w:id="98" w:name="_Toc125565345"/>
       <w:r>
         <w:t>4.</w:t>
       </w:r>
@@ -18503,7 +21120,7 @@
       <w:r>
         <w:t>.4 Description</w:t>
       </w:r>
-      <w:bookmarkEnd w:id="82"/>
+      <w:bookmarkEnd w:id="98"/>
     </w:p>
     <w:p>
       <w:pPr>
@@ -18543,7 +21160,7 @@
           <w:rFonts w:eastAsiaTheme="minorHAnsi"/>
         </w:rPr>
       </w:pPr>
-      <w:bookmarkStart w:id="83" w:name="_Toc125565346"/>
+      <w:bookmarkStart w:id="99" w:name="_Toc125565346"/>
       <w:r>
         <w:rPr>
           <w:rFonts w:eastAsiaTheme="minorHAnsi"/>
@@ -18562,7 +21179,7 @@
         </w:rPr>
         <w:t>.5 Data Flow</w:t>
       </w:r>
-      <w:bookmarkEnd w:id="83"/>
+      <w:bookmarkEnd w:id="99"/>
     </w:p>
     <w:p>
       <w:pPr>
@@ -18592,7 +21209,7 @@
       <w:pPr>
         <w:pStyle w:val="Heading2"/>
       </w:pPr>
-      <w:bookmarkStart w:id="84" w:name="_Toc125565347"/>
+      <w:bookmarkStart w:id="100" w:name="_Toc125565347"/>
       <w:r>
         <w:t>4.</w:t>
       </w:r>
@@ -18602,7 +21219,7 @@
       <w:r>
         <w:t>.6 Databases</w:t>
       </w:r>
-      <w:bookmarkEnd w:id="84"/>
+      <w:bookmarkEnd w:id="100"/>
     </w:p>
     <w:p>
       <w:pPr>
@@ -18619,8 +21236,9 @@
           <w:rFonts w:eastAsiaTheme="minorHAnsi"/>
         </w:rPr>
       </w:pPr>
-      <w:bookmarkStart w:id="85" w:name="_Toc125565348"/>
-      <w:r>
+      <w:bookmarkStart w:id="101" w:name="_Toc125565348"/>
+      <w:r>
+        <w:lastRenderedPageBreak/>
         <w:t>4.</w:t>
       </w:r>
       <w:r>
@@ -18629,7 +21247,7 @@
       <w:r>
         <w:t>.6.1 Database used</w:t>
       </w:r>
-      <w:bookmarkEnd w:id="85"/>
+      <w:bookmarkEnd w:id="101"/>
     </w:p>
     <w:p>
       <w:pPr>
@@ -18651,11 +21269,11 @@
       <w:pPr>
         <w:pStyle w:val="Heading3"/>
       </w:pPr>
-      <w:bookmarkStart w:id="86" w:name="_Toc125565349"/>
+      <w:bookmarkStart w:id="102" w:name="_Toc125565349"/>
       <w:r>
         <w:t>4.7.6.2 Expressions Used</w:t>
       </w:r>
-      <w:bookmarkEnd w:id="86"/>
+      <w:bookmarkEnd w:id="102"/>
     </w:p>
     <w:p/>
     <w:p/>
@@ -18663,11 +21281,11 @@
       <w:pPr>
         <w:pStyle w:val="Heading2"/>
       </w:pPr>
-      <w:bookmarkStart w:id="87" w:name="_Toc125565350"/>
+      <w:bookmarkStart w:id="103" w:name="_Toc125565350"/>
       <w:r>
         <w:t>4.7.7 Outcome</w:t>
       </w:r>
-      <w:bookmarkEnd w:id="87"/>
+      <w:bookmarkEnd w:id="103"/>
     </w:p>
     <w:p/>
     <w:sectPr>
@@ -21809,6 +24427,36 @@
       <w:ind w:left="440"/>
     </w:pPr>
   </w:style>
+  <w:style w:type="paragraph" w:styleId="Caption">
+    <w:name w:val="caption"/>
+    <w:basedOn w:val="Normal"/>
+    <w:next w:val="Normal"/>
+    <w:uiPriority w:val="35"/>
+    <w:unhideWhenUsed/>
+    <w:qFormat/>
+    <w:rsid w:val="00C87A42"/>
+    <w:pPr>
+      <w:spacing w:after="200" w:line="240" w:lineRule="auto"/>
+    </w:pPr>
+    <w:rPr>
+      <w:i/>
+      <w:iCs/>
+      <w:color w:val="44546A" w:themeColor="text2"/>
+      <w:sz w:val="18"/>
+      <w:szCs w:val="18"/>
+    </w:rPr>
+  </w:style>
+  <w:style w:type="paragraph" w:styleId="TableofFigures">
+    <w:name w:val="table of figures"/>
+    <w:basedOn w:val="Normal"/>
+    <w:next w:val="Normal"/>
+    <w:uiPriority w:val="99"/>
+    <w:unhideWhenUsed/>
+    <w:rsid w:val="00C87A42"/>
+    <w:pPr>
+      <w:spacing w:after="0"/>
+    </w:pPr>
+  </w:style>
 </w:styles>
 </file>
 

</xml_diff>